<commit_message>
Create DB table, Delete
</commit_message>
<xml_diff>
--- a/SQL_Notes.docx
+++ b/SQL_Notes.docx
@@ -2,17 +2,15 @@
 <file path=word/document.xml><?xml version="1.0" encoding="utf-8"?>
 <w:document xmlns:wpc="http://schemas.microsoft.com/office/word/2010/wordprocessingCanvas" xmlns:cx="http://schemas.microsoft.com/office/drawing/2014/chartex" xmlns:cx1="http://schemas.microsoft.com/office/drawing/2015/9/8/chartex" xmlns:cx2="http://schemas.microsoft.com/office/drawing/2015/10/21/chartex" xmlns:cx3="http://schemas.microsoft.com/office/drawing/2016/5/9/chartex" xmlns:cx4="http://schemas.microsoft.com/office/drawing/2016/5/10/chartex" xmlns:cx5="http://schemas.microsoft.com/office/drawing/2016/5/11/chartex" xmlns:cx6="http://schemas.microsoft.com/office/drawing/2016/5/12/chartex" xmlns:cx7="http://schemas.microsoft.com/office/drawing/2016/5/13/chartex" xmlns:cx8="http://schemas.microsoft.com/office/drawing/2016/5/14/chartex" xmlns:mc="http://schemas.openxmlformats.org/markup-compatibility/2006" xmlns:aink="http://schemas.microsoft.com/office/drawing/2016/ink" xmlns:am3d="http://schemas.microsoft.com/office/drawing/2017/model3d" xmlns:o="urn:schemas-microsoft-com:office:office" xmlns:oel="http://schemas.microsoft.com/office/2019/extlst" xmlns:r="http://schemas.openxmlformats.org/officeDocument/2006/relationships" xmlns:m="http://schemas.openxmlformats.org/officeDocument/2006/math" xmlns:v="urn:schemas-microsoft-com:vml" xmlns:wp14="http://schemas.microsoft.com/office/word/2010/wordprocessingDrawing" xmlns:wp="http://schemas.openxmlformats.org/drawingml/2006/wordprocessingDrawing" xmlns:w10="urn:schemas-microsoft-com:office:word" xmlns:w="http://schemas.openxmlformats.org/wordprocessingml/2006/main" xmlns:w14="http://schemas.microsoft.com/office/word/2010/wordml" xmlns:w15="http://schemas.microsoft.com/office/word/2012/wordml" xmlns:w16cex="http://schemas.microsoft.com/office/word/2018/wordml/cex" xmlns:w16cid="http://schemas.microsoft.com/office/word/2016/wordml/cid" xmlns:w16="http://schemas.microsoft.com/office/word/2018/wordml" xmlns:w16sdtdh="http://schemas.microsoft.com/office/word/2020/wordml/sdtdatahash" xmlns:w16se="http://schemas.microsoft.com/office/word/2015/wordml/symex" xmlns:wpg="http://schemas.microsoft.com/office/word/2010/wordprocessingGroup" xmlns:wpi="http://schemas.microsoft.com/office/word/2010/wordprocessingInk" xmlns:wne="http://schemas.microsoft.com/office/word/2006/wordml" xmlns:wps="http://schemas.microsoft.com/office/word/2010/wordprocessingShape" mc:Ignorable="w14 w15 w16se w16cid w16 w16cex w16sdtdh wp14">
   <w:body>
-    <w:p>
-      <w:pPr>
-        <w:pStyle w:val="Heading1"/>
-        <w:rPr>
-          <w:lang w:val="en-US"/>
-        </w:rPr>
-      </w:pPr>
-    </w:p>
     <w:sdt>
       <w:sdtPr>
-        <w:id w:val="1701505151"/>
+        <w:rPr>
+          <w:rFonts w:asciiTheme="minorHAnsi" w:eastAsiaTheme="minorEastAsia" w:hAnsiTheme="minorHAnsi" w:cstheme="minorBidi"/>
+          <w:color w:val="auto"/>
+          <w:sz w:val="22"/>
+          <w:szCs w:val="28"/>
+        </w:rPr>
+        <w:id w:val="1818306123"/>
         <w:docPartObj>
           <w:docPartGallery w:val="Table of Contents"/>
           <w:docPartUnique/>
@@ -20,12 +18,8 @@
       </w:sdtPr>
       <w:sdtEndPr>
         <w:rPr>
-          <w:rFonts w:asciiTheme="minorHAnsi" w:eastAsiaTheme="minorEastAsia" w:hAnsiTheme="minorHAnsi" w:cstheme="minorBidi"/>
           <w:b/>
           <w:bCs/>
-          <w:color w:val="auto"/>
-          <w:sz w:val="22"/>
-          <w:szCs w:val="28"/>
         </w:rPr>
       </w:sdtEndPr>
       <w:sdtContent>
@@ -56,7 +50,7 @@
           <w:r>
             <w:fldChar w:fldCharType="separate"/>
           </w:r>
-          <w:hyperlink w:anchor="_Toc170660103" w:history="1">
+          <w:hyperlink w:anchor="_Toc171074798" w:history="1">
             <w:r>
               <w:rPr>
                 <w:rStyle w:val="Hyperlink"/>
@@ -84,7 +78,7 @@
                 <w:noProof/>
                 <w:webHidden/>
               </w:rPr>
-              <w:instrText xml:space="preserve"> PAGEREF _Toc170660103 \h </w:instrText>
+              <w:instrText xml:space="preserve"> PAGEREF _Toc171074798 \h </w:instrText>
             </w:r>
             <w:r>
               <w:rPr>
@@ -125,7 +119,7 @@
               <w:noProof/>
             </w:rPr>
           </w:pPr>
-          <w:hyperlink w:anchor="_Toc170660104" w:history="1">
+          <w:hyperlink w:anchor="_Toc171074799" w:history="1">
             <w:r>
               <w:rPr>
                 <w:rStyle w:val="Hyperlink"/>
@@ -153,7 +147,7 @@
                 <w:noProof/>
                 <w:webHidden/>
               </w:rPr>
-              <w:instrText xml:space="preserve"> PAGEREF _Toc170660104 \h </w:instrText>
+              <w:instrText xml:space="preserve"> PAGEREF _Toc171074799 \h </w:instrText>
             </w:r>
             <w:r>
               <w:rPr>
@@ -194,14 +188,30 @@
               <w:noProof/>
             </w:rPr>
           </w:pPr>
-          <w:hyperlink w:anchor="_Toc170660105" w:history="1">
+          <w:hyperlink w:anchor="_Toc171074800" w:history="1">
             <w:r>
               <w:rPr>
                 <w:rStyle w:val="Hyperlink"/>
                 <w:noProof/>
                 <w:lang w:val="en-US"/>
               </w:rPr>
-              <w:t>Chapter 2</w:t>
+              <w:t>Chap</w:t>
+            </w:r>
+            <w:r>
+              <w:rPr>
+                <w:rStyle w:val="Hyperlink"/>
+                <w:noProof/>
+                <w:lang w:val="en-US"/>
+              </w:rPr>
+              <w:t>t</w:t>
+            </w:r>
+            <w:r>
+              <w:rPr>
+                <w:rStyle w:val="Hyperlink"/>
+                <w:noProof/>
+                <w:lang w:val="en-US"/>
+              </w:rPr>
+              <w:t>er 2</w:t>
             </w:r>
             <w:r>
               <w:rPr>
@@ -222,7 +232,7 @@
                 <w:noProof/>
                 <w:webHidden/>
               </w:rPr>
-              <w:instrText xml:space="preserve"> PAGEREF _Toc170660105 \h </w:instrText>
+              <w:instrText xml:space="preserve"> PAGEREF _Toc171074800 \h </w:instrText>
             </w:r>
             <w:r>
               <w:rPr>
@@ -242,7 +252,7 @@
                 <w:noProof/>
                 <w:webHidden/>
               </w:rPr>
-              <w:t>2</w:t>
+              <w:t>3</w:t>
             </w:r>
             <w:r>
               <w:rPr>
@@ -288,19 +298,12 @@
           <w:lang w:val="en-US"/>
         </w:rPr>
       </w:pPr>
-    </w:p>
-    <w:p>
-      <w:pPr>
-        <w:pStyle w:val="Heading1"/>
-        <w:rPr>
-          <w:lang w:val="en-US"/>
-        </w:rPr>
-      </w:pPr>
-      <w:bookmarkStart w:id="0" w:name="_Toc170660103"/>
-      <w:r>
-        <w:rPr>
-          <w:lang w:val="en-US"/>
-        </w:rPr>
+      <w:bookmarkStart w:id="0" w:name="_Toc171074798"/>
+      <w:r>
+        <w:rPr>
+          <w:lang w:val="en-US"/>
+        </w:rPr>
+        <w:lastRenderedPageBreak/>
         <w:t>SQL Notes</w:t>
       </w:r>
       <w:bookmarkEnd w:id="0"/>
@@ -312,7 +315,7 @@
           <w:lang w:val="en-US"/>
         </w:rPr>
       </w:pPr>
-      <w:bookmarkStart w:id="1" w:name="_Toc170660104"/>
+      <w:bookmarkStart w:id="1" w:name="_Toc171074799"/>
       <w:r>
         <w:rPr>
           <w:lang w:val="en-US"/>
@@ -323,12 +326,2421 @@
     </w:p>
     <w:p>
       <w:pPr>
+        <w:shd w:val="clear" w:color="auto" w:fill="FFFFFF"/>
+        <w:spacing w:before="100" w:beforeAutospacing="1" w:after="100" w:afterAutospacing="1" w:line="240" w:lineRule="auto"/>
+        <w:jc w:val="both"/>
+        <w:rPr>
+          <w:rFonts w:ascii="Segoe UI" w:eastAsia="Times New Roman" w:hAnsi="Segoe UI" w:cs="Segoe UI"/>
+          <w:color w:val="333333"/>
+          <w:sz w:val="24"/>
+          <w:szCs w:val="24"/>
+        </w:rPr>
+      </w:pPr>
+      <w:r>
+        <w:rPr>
+          <w:rFonts w:ascii="Segoe UI" w:eastAsia="Times New Roman" w:hAnsi="Segoe UI" w:cs="Segoe UI"/>
+          <w:b/>
+          <w:bCs/>
+          <w:color w:val="333333"/>
+          <w:sz w:val="24"/>
+          <w:szCs w:val="24"/>
+        </w:rPr>
+        <w:t>D</w:t>
+      </w:r>
+      <w:r>
+        <w:rPr>
+          <w:rFonts w:ascii="Segoe UI" w:eastAsia="Times New Roman" w:hAnsi="Segoe UI" w:cs="Segoe UI"/>
+          <w:b/>
+          <w:bCs/>
+          <w:color w:val="333333"/>
+          <w:sz w:val="24"/>
+          <w:szCs w:val="24"/>
+        </w:rPr>
+        <w:t>efine data type:</w:t>
+      </w:r>
+    </w:p>
+    <w:p>
+      <w:pPr>
+        <w:numPr>
+          <w:ilvl w:val="0"/>
+          <w:numId w:val="1"/>
+        </w:numPr>
+        <w:shd w:val="clear" w:color="auto" w:fill="FFFFFF"/>
+        <w:spacing w:before="60" w:after="100" w:afterAutospacing="1" w:line="375" w:lineRule="atLeast"/>
+        <w:jc w:val="both"/>
+        <w:rPr>
+          <w:rFonts w:ascii="Segoe UI" w:eastAsia="Times New Roman" w:hAnsi="Segoe UI" w:cs="Segoe UI"/>
+          <w:color w:val="000000"/>
+          <w:sz w:val="24"/>
+          <w:szCs w:val="24"/>
+        </w:rPr>
+      </w:pPr>
+      <w:r>
+        <w:rPr>
+          <w:rFonts w:ascii="Segoe UI" w:eastAsia="Times New Roman" w:hAnsi="Segoe UI" w:cs="Segoe UI"/>
+          <w:color w:val="000000"/>
+          <w:sz w:val="24"/>
+          <w:szCs w:val="24"/>
+        </w:rPr>
+        <w:t>The type of values (fixed or variable) it represents.</w:t>
+      </w:r>
+    </w:p>
+    <w:p>
+      <w:pPr>
+        <w:numPr>
+          <w:ilvl w:val="0"/>
+          <w:numId w:val="1"/>
+        </w:numPr>
+        <w:shd w:val="clear" w:color="auto" w:fill="FFFFFF"/>
+        <w:spacing w:before="60" w:after="100" w:afterAutospacing="1" w:line="375" w:lineRule="atLeast"/>
+        <w:jc w:val="both"/>
+        <w:rPr>
+          <w:rFonts w:ascii="Segoe UI" w:eastAsia="Times New Roman" w:hAnsi="Segoe UI" w:cs="Segoe UI"/>
+          <w:color w:val="000000"/>
+          <w:sz w:val="24"/>
+          <w:szCs w:val="24"/>
+        </w:rPr>
+      </w:pPr>
+      <w:r>
+        <w:rPr>
+          <w:rFonts w:ascii="Segoe UI" w:eastAsia="Times New Roman" w:hAnsi="Segoe UI" w:cs="Segoe UI"/>
+          <w:color w:val="000000"/>
+          <w:sz w:val="24"/>
+          <w:szCs w:val="24"/>
+        </w:rPr>
+        <w:t>The storage space depends on the values, which are a fixed-length or variable length.</w:t>
+      </w:r>
+    </w:p>
+    <w:p>
+      <w:pPr>
+        <w:numPr>
+          <w:ilvl w:val="0"/>
+          <w:numId w:val="1"/>
+        </w:numPr>
+        <w:shd w:val="clear" w:color="auto" w:fill="FFFFFF"/>
+        <w:spacing w:before="60" w:after="100" w:afterAutospacing="1" w:line="375" w:lineRule="atLeast"/>
+        <w:jc w:val="both"/>
+        <w:rPr>
+          <w:rFonts w:ascii="Segoe UI" w:eastAsia="Times New Roman" w:hAnsi="Segoe UI" w:cs="Segoe UI"/>
+          <w:color w:val="000000"/>
+          <w:sz w:val="24"/>
+          <w:szCs w:val="24"/>
+        </w:rPr>
+      </w:pPr>
+      <w:r>
+        <w:rPr>
+          <w:rFonts w:ascii="Segoe UI" w:eastAsia="Times New Roman" w:hAnsi="Segoe UI" w:cs="Segoe UI"/>
+          <w:color w:val="000000"/>
+          <w:sz w:val="24"/>
+          <w:szCs w:val="24"/>
+        </w:rPr>
+        <w:t>Its storage value can be indexed or not.</w:t>
+      </w:r>
+    </w:p>
+    <w:p>
+      <w:pPr>
+        <w:numPr>
+          <w:ilvl w:val="0"/>
+          <w:numId w:val="1"/>
+        </w:numPr>
+        <w:shd w:val="clear" w:color="auto" w:fill="FFFFFF"/>
+        <w:spacing w:before="60" w:after="100" w:afterAutospacing="1" w:line="375" w:lineRule="atLeast"/>
+        <w:jc w:val="both"/>
+        <w:rPr>
+          <w:rFonts w:ascii="Segoe UI" w:eastAsia="Times New Roman" w:hAnsi="Segoe UI" w:cs="Segoe UI"/>
+          <w:color w:val="000000"/>
+          <w:sz w:val="24"/>
+          <w:szCs w:val="24"/>
+        </w:rPr>
+      </w:pPr>
+      <w:r>
+        <w:rPr>
+          <w:rFonts w:ascii="Segoe UI" w:eastAsia="Times New Roman" w:hAnsi="Segoe UI" w:cs="Segoe UI"/>
+          <w:color w:val="000000"/>
+          <w:sz w:val="24"/>
+          <w:szCs w:val="24"/>
+        </w:rPr>
+        <w:t>How SQL Server performs a comparison of values of a particular data type.</w:t>
+      </w:r>
+    </w:p>
+    <w:p>
+      <w:pPr>
+        <w:rPr>
+          <w:lang w:val="en-US"/>
+        </w:rPr>
+      </w:pPr>
+      <w:r>
+        <w:rPr>
+          <w:lang w:val="en-US"/>
+        </w:rPr>
+        <w:t xml:space="preserve">Difference between </w:t>
+      </w:r>
+      <w:proofErr w:type="spellStart"/>
+      <w:r>
+        <w:rPr>
+          <w:lang w:val="en-US"/>
+        </w:rPr>
+        <w:t>nvarchar</w:t>
+      </w:r>
+      <w:proofErr w:type="spellEnd"/>
+      <w:r>
+        <w:rPr>
+          <w:lang w:val="en-US"/>
+        </w:rPr>
+        <w:t xml:space="preserve"> and varchar</w:t>
+      </w:r>
+    </w:p>
+    <w:p>
+      <w:pPr>
+        <w:rPr>
+          <w:b/>
+          <w:bCs/>
+          <w:lang w:val="en-US"/>
+        </w:rPr>
+      </w:pPr>
+      <w:r>
+        <w:rPr>
+          <w:b/>
+          <w:bCs/>
+          <w:lang w:val="en-US"/>
+        </w:rPr>
+        <w:t>C</w:t>
+      </w:r>
+      <w:r>
+        <w:rPr>
+          <w:b/>
+          <w:bCs/>
+          <w:lang w:val="en-US"/>
+        </w:rPr>
+        <w:t>reate</w:t>
+      </w:r>
+      <w:r>
+        <w:rPr>
+          <w:b/>
+          <w:bCs/>
+          <w:lang w:val="en-US"/>
+        </w:rPr>
+        <w:t xml:space="preserve"> </w:t>
+      </w:r>
+      <w:proofErr w:type="spellStart"/>
+      <w:r>
+        <w:rPr>
+          <w:b/>
+          <w:bCs/>
+          <w:lang w:val="en-US"/>
+        </w:rPr>
+        <w:t>DataBase</w:t>
+      </w:r>
+      <w:proofErr w:type="spellEnd"/>
+      <w:r>
+        <w:rPr>
+          <w:b/>
+          <w:bCs/>
+          <w:lang w:val="en-US"/>
+        </w:rPr>
+        <w:t xml:space="preserve"> </w:t>
+      </w:r>
+    </w:p>
+    <w:p>
+      <w:pPr>
+        <w:ind w:firstLine="720"/>
+        <w:rPr>
+          <w:lang w:val="en-US"/>
+        </w:rPr>
+      </w:pPr>
+      <w:r>
+        <w:rPr>
+          <w:lang w:val="en-US"/>
+        </w:rPr>
+        <w:t xml:space="preserve">CREATE DATABASE </w:t>
+      </w:r>
+      <w:proofErr w:type="spellStart"/>
+      <w:r>
+        <w:rPr>
+          <w:lang w:val="en-US"/>
+        </w:rPr>
+        <w:t>database_name</w:t>
+      </w:r>
+      <w:proofErr w:type="spellEnd"/>
+      <w:r>
+        <w:rPr>
+          <w:lang w:val="en-US"/>
+        </w:rPr>
+        <w:t xml:space="preserve">    </w:t>
+      </w:r>
+    </w:p>
+    <w:p>
+      <w:pPr>
+        <w:rPr>
+          <w:b/>
+          <w:bCs/>
+        </w:rPr>
+      </w:pPr>
+      <w:r>
+        <w:rPr>
+          <w:b/>
+          <w:bCs/>
+        </w:rPr>
+        <w:t>User can see list all databases stored in the database engine by using the following command:</w:t>
+      </w:r>
+    </w:p>
+    <w:p>
+      <w:pPr>
+        <w:ind w:firstLine="720"/>
+      </w:pPr>
+      <w:r>
+        <w:t xml:space="preserve">SELECT name FROM </w:t>
+      </w:r>
+      <w:proofErr w:type="spellStart"/>
+      <w:proofErr w:type="gramStart"/>
+      <w:r>
+        <w:t>master.sys.databases</w:t>
+      </w:r>
+      <w:proofErr w:type="spellEnd"/>
+      <w:proofErr w:type="gramEnd"/>
+      <w:r>
+        <w:t xml:space="preserve"> ORDER BY name;</w:t>
+      </w:r>
+    </w:p>
+    <w:p>
+      <w:pPr>
+        <w:rPr>
+          <w:b/>
+          <w:bCs/>
+        </w:rPr>
+      </w:pPr>
+      <w:r>
+        <w:rPr>
+          <w:b/>
+          <w:bCs/>
+        </w:rPr>
+        <w:t>Alter</w:t>
+      </w:r>
+      <w:r>
+        <w:rPr>
+          <w:b/>
+          <w:bCs/>
+        </w:rPr>
+        <w:t xml:space="preserve"> </w:t>
+      </w:r>
+      <w:r>
+        <w:rPr>
+          <w:b/>
+          <w:bCs/>
+        </w:rPr>
+        <w:t>Database</w:t>
+      </w:r>
+    </w:p>
+    <w:p>
+      <w:pPr>
+        <w:ind w:firstLine="720"/>
+      </w:pPr>
+      <w:r>
+        <w:t xml:space="preserve">Alter Database </w:t>
+      </w:r>
+      <w:proofErr w:type="spellStart"/>
+      <w:r>
+        <w:t>PracticeDB</w:t>
+      </w:r>
+      <w:proofErr w:type="spellEnd"/>
+      <w:r>
+        <w:t xml:space="preserve"> modify name = </w:t>
+      </w:r>
+      <w:proofErr w:type="spellStart"/>
+      <w:r>
+        <w:t>PracticeAmanSQL</w:t>
+      </w:r>
+      <w:proofErr w:type="spellEnd"/>
+    </w:p>
+    <w:p>
+      <w:r>
+        <w:t xml:space="preserve"> </w:t>
+      </w:r>
+      <w:r>
+        <w:tab/>
+      </w:r>
+      <w:proofErr w:type="spellStart"/>
+      <w:r>
+        <w:t>sp_</w:t>
+      </w:r>
+      <w:proofErr w:type="gramStart"/>
+      <w:r>
+        <w:t>renameDB</w:t>
+      </w:r>
+      <w:proofErr w:type="spellEnd"/>
+      <w:r>
+        <w:t xml:space="preserve">  ‘</w:t>
+      </w:r>
+      <w:proofErr w:type="gramEnd"/>
+      <w:r>
+        <w:t>DBname1’,  ‘</w:t>
+      </w:r>
+      <w:proofErr w:type="spellStart"/>
+      <w:r>
+        <w:t>DBName</w:t>
+      </w:r>
+      <w:proofErr w:type="spellEnd"/>
+      <w:r>
+        <w:t xml:space="preserve">’  </w:t>
+      </w:r>
+      <w:r>
+        <w:tab/>
+      </w:r>
+      <w:r>
+        <w:tab/>
+        <w:t xml:space="preserve">   (Store Procedure    )</w:t>
+      </w:r>
+    </w:p>
+    <w:p>
+      <w:pPr>
+        <w:rPr>
+          <w:b/>
+          <w:bCs/>
+        </w:rPr>
+      </w:pPr>
+      <w:r>
+        <w:rPr>
+          <w:b/>
+          <w:bCs/>
+        </w:rPr>
+        <w:t xml:space="preserve">To Delete </w:t>
+      </w:r>
+    </w:p>
+    <w:p>
+      <w:pPr>
+        <w:ind w:firstLine="720"/>
+      </w:pPr>
+      <w:r>
+        <w:t xml:space="preserve">DROP DATABASE [IF EXIST] </w:t>
+      </w:r>
+      <w:proofErr w:type="spellStart"/>
+      <w:r>
+        <w:t>database_name</w:t>
+      </w:r>
+      <w:proofErr w:type="spellEnd"/>
+      <w:r>
+        <w:t xml:space="preserve">    </w:t>
+      </w:r>
+    </w:p>
+    <w:p>
+      <w:pPr>
+        <w:ind w:firstLine="720"/>
+      </w:pPr>
+      <w:r>
+        <w:t xml:space="preserve">DROP </w:t>
+      </w:r>
+      <w:proofErr w:type="gramStart"/>
+      <w:r>
+        <w:t>DATABASE  [</w:t>
+      </w:r>
+      <w:proofErr w:type="gramEnd"/>
+      <w:r>
+        <w:t xml:space="preserve"> IF EXISTS ] </w:t>
+      </w:r>
+      <w:proofErr w:type="spellStart"/>
+      <w:r>
+        <w:t>database_name</w:t>
+      </w:r>
+      <w:proofErr w:type="spellEnd"/>
+      <w:r>
+        <w:t xml:space="preserve"> , database_name2, ...;</w:t>
+      </w:r>
+      <w:r>
+        <w:t xml:space="preserve">   </w:t>
+      </w:r>
+      <w:r>
+        <w:tab/>
+        <w:t xml:space="preserve">      (Multiple DB)</w:t>
+      </w:r>
+    </w:p>
+    <w:p>
+      <w:pPr>
+        <w:rPr>
+          <w:b/>
+          <w:bCs/>
+        </w:rPr>
+      </w:pPr>
+      <w:r>
+        <w:rPr>
+          <w:b/>
+          <w:bCs/>
+        </w:rPr>
+        <w:t xml:space="preserve">Create Table </w:t>
+      </w:r>
+      <w:r>
+        <w:rPr>
+          <w:b/>
+          <w:bCs/>
+        </w:rPr>
+        <w:t>graphically by clicking on right and select create table option</w:t>
+      </w:r>
+    </w:p>
+    <w:p>
+      <w:pPr>
+        <w:pStyle w:val="ListParagraph"/>
+        <w:numPr>
+          <w:ilvl w:val="0"/>
+          <w:numId w:val="2"/>
+        </w:numPr>
+      </w:pPr>
+      <w:r>
+        <w:t>Create Table with columns</w:t>
+      </w:r>
+      <w:r>
+        <w:t xml:space="preserve"> using query</w:t>
+      </w:r>
+    </w:p>
+    <w:p>
+      <w:pPr>
+        <w:pStyle w:val="ListParagraph"/>
+        <w:numPr>
+          <w:ilvl w:val="0"/>
+          <w:numId w:val="2"/>
+        </w:numPr>
+      </w:pPr>
+      <w:r>
+        <w:t xml:space="preserve">IDENTITY </w:t>
+      </w:r>
+      <w:r>
+        <w:t xml:space="preserve">keyword </w:t>
+      </w:r>
+      <w:r>
+        <w:t>to define a column with auto-increment values. It auto-generates a new unique number when inserting a new record into the table</w:t>
+      </w:r>
+      <w:r>
+        <w:t xml:space="preserve"> </w:t>
+      </w:r>
+    </w:p>
+    <w:p>
+      <w:pPr>
+        <w:pStyle w:val="ListParagraph"/>
+        <w:numPr>
+          <w:ilvl w:val="1"/>
+          <w:numId w:val="2"/>
+        </w:numPr>
+      </w:pPr>
+      <w:r>
+        <w:t>IDENTITY [ (</w:t>
+      </w:r>
+      <w:proofErr w:type="gramStart"/>
+      <w:r>
+        <w:t>seed ,</w:t>
+      </w:r>
+      <w:proofErr w:type="gramEnd"/>
+      <w:r>
+        <w:t xml:space="preserve"> increment) ] </w:t>
+      </w:r>
+    </w:p>
+    <w:p>
+      <w:pPr>
+        <w:pStyle w:val="ListParagraph"/>
+        <w:numPr>
+          <w:ilvl w:val="1"/>
+          <w:numId w:val="2"/>
+        </w:numPr>
+      </w:pPr>
+      <w:r>
+        <w:t xml:space="preserve">The identity column’s first value is known as the </w:t>
+      </w:r>
+      <w:r>
+        <w:t>S</w:t>
+      </w:r>
+      <w:r>
+        <w:t>eed</w:t>
+      </w:r>
+      <w:r>
+        <w:t xml:space="preserve"> and </w:t>
+      </w:r>
+      <w:proofErr w:type="gramStart"/>
+      <w:r>
+        <w:t>The</w:t>
+      </w:r>
+      <w:proofErr w:type="gramEnd"/>
+      <w:r>
+        <w:t xml:space="preserve"> increment is the value added to the seed to get the next identity value. </w:t>
+      </w:r>
+      <w:r>
+        <w:t xml:space="preserve">If </w:t>
+      </w:r>
+      <w:r>
+        <w:t xml:space="preserve">increment </w:t>
+      </w:r>
+      <w:r>
+        <w:t>=1, next will 2.</w:t>
+      </w:r>
+    </w:p>
+    <w:p>
+      <w:r>
+        <w:tab/>
+        <w:t xml:space="preserve">Use </w:t>
+      </w:r>
+      <w:proofErr w:type="spellStart"/>
+      <w:r>
+        <w:t>DBname</w:t>
+      </w:r>
+      <w:proofErr w:type="spellEnd"/>
+    </w:p>
+    <w:p>
+      <w:r>
+        <w:tab/>
+        <w:t xml:space="preserve">CREATE TABLE </w:t>
+      </w:r>
+      <w:proofErr w:type="gramStart"/>
+      <w:r>
+        <w:t>Person</w:t>
+      </w:r>
+      <w:r>
+        <w:t>(</w:t>
+      </w:r>
+      <w:proofErr w:type="gramEnd"/>
+      <w:r>
+        <w:t xml:space="preserve">    </w:t>
+      </w:r>
+    </w:p>
+    <w:p>
+      <w:r>
+        <w:t xml:space="preserve">   </w:t>
+      </w:r>
+      <w:r>
+        <w:tab/>
+        <w:t xml:space="preserve"> Id INT </w:t>
+      </w:r>
+      <w:r>
+        <w:t xml:space="preserve">not </w:t>
+      </w:r>
+      <w:proofErr w:type="gramStart"/>
+      <w:r>
+        <w:t xml:space="preserve">null </w:t>
+      </w:r>
+      <w:r>
+        <w:t xml:space="preserve"> PRIMARY</w:t>
+      </w:r>
+      <w:proofErr w:type="gramEnd"/>
+      <w:r>
+        <w:t xml:space="preserve"> KEY,    </w:t>
+      </w:r>
+    </w:p>
+    <w:p>
+      <w:r>
+        <w:t xml:space="preserve">    </w:t>
+      </w:r>
+      <w:r>
+        <w:tab/>
+        <w:t xml:space="preserve">Name </w:t>
+      </w:r>
+      <w:proofErr w:type="gramStart"/>
+      <w:r>
+        <w:t>N</w:t>
+      </w:r>
+      <w:r>
+        <w:t>VARCHAR(</w:t>
+      </w:r>
+      <w:proofErr w:type="gramEnd"/>
+      <w:r>
+        <w:t>50</w:t>
+      </w:r>
+      <w:r>
+        <w:t xml:space="preserve">) NOT NULL,    </w:t>
+      </w:r>
+    </w:p>
+    <w:p>
+      <w:r>
+        <w:t xml:space="preserve">    </w:t>
+      </w:r>
+      <w:r>
+        <w:tab/>
+        <w:t xml:space="preserve">Gender </w:t>
+      </w:r>
+      <w:proofErr w:type="gramStart"/>
+      <w:r>
+        <w:t>NVARCHAR(</w:t>
+      </w:r>
+      <w:proofErr w:type="gramEnd"/>
+      <w:r>
+        <w:t>50)</w:t>
+      </w:r>
+    </w:p>
+    <w:p>
+      <w:r>
+        <w:t xml:space="preserve">    </w:t>
+      </w:r>
+      <w:r>
+        <w:tab/>
+        <w:t xml:space="preserve">)  </w:t>
+      </w:r>
+    </w:p>
+    <w:p>
+      <w:pPr>
+        <w:autoSpaceDE w:val="0"/>
+        <w:autoSpaceDN w:val="0"/>
+        <w:adjustRightInd w:val="0"/>
+        <w:spacing w:after="0" w:line="240" w:lineRule="auto"/>
+        <w:rPr>
+          <w:rFonts w:ascii="Consolas" w:hAnsi="Consolas" w:cs="Consolas"/>
+          <w:color w:val="000000"/>
+          <w:sz w:val="19"/>
+          <w:szCs w:val="19"/>
+        </w:rPr>
+      </w:pPr>
+      <w:r>
+        <w:lastRenderedPageBreak/>
+        <w:tab/>
+      </w:r>
+      <w:r>
+        <w:rPr>
+          <w:rFonts w:ascii="Consolas" w:hAnsi="Consolas" w:cs="Consolas"/>
+          <w:color w:val="0000FF"/>
+          <w:sz w:val="19"/>
+          <w:szCs w:val="19"/>
+        </w:rPr>
+        <w:t>Use</w:t>
+      </w:r>
+      <w:r>
+        <w:rPr>
+          <w:rFonts w:ascii="Consolas" w:hAnsi="Consolas" w:cs="Consolas"/>
+          <w:color w:val="000000"/>
+          <w:sz w:val="19"/>
+          <w:szCs w:val="19"/>
+        </w:rPr>
+        <w:t xml:space="preserve"> [</w:t>
+      </w:r>
+      <w:proofErr w:type="spellStart"/>
+      <w:r>
+        <w:rPr>
+          <w:rFonts w:ascii="Consolas" w:hAnsi="Consolas" w:cs="Consolas"/>
+          <w:color w:val="000000"/>
+          <w:sz w:val="19"/>
+          <w:szCs w:val="19"/>
+        </w:rPr>
+        <w:t>RealPractice</w:t>
+      </w:r>
+      <w:proofErr w:type="spellEnd"/>
+      <w:r>
+        <w:rPr>
+          <w:rFonts w:ascii="Consolas" w:hAnsi="Consolas" w:cs="Consolas"/>
+          <w:color w:val="000000"/>
+          <w:sz w:val="19"/>
+          <w:szCs w:val="19"/>
+        </w:rPr>
+        <w:t>]</w:t>
+      </w:r>
+    </w:p>
+    <w:p>
+      <w:pPr>
+        <w:autoSpaceDE w:val="0"/>
+        <w:autoSpaceDN w:val="0"/>
+        <w:adjustRightInd w:val="0"/>
+        <w:spacing w:after="0" w:line="240" w:lineRule="auto"/>
+        <w:ind w:firstLine="720"/>
+        <w:rPr>
+          <w:rFonts w:ascii="Consolas" w:hAnsi="Consolas" w:cs="Consolas"/>
+          <w:color w:val="000000"/>
+          <w:sz w:val="19"/>
+          <w:szCs w:val="19"/>
+        </w:rPr>
+      </w:pPr>
+      <w:r>
+        <w:rPr>
+          <w:rFonts w:ascii="Consolas" w:hAnsi="Consolas" w:cs="Consolas"/>
+          <w:color w:val="0000FF"/>
+          <w:sz w:val="19"/>
+          <w:szCs w:val="19"/>
+        </w:rPr>
+        <w:t>Go</w:t>
+      </w:r>
+    </w:p>
+    <w:p>
+      <w:pPr>
+        <w:autoSpaceDE w:val="0"/>
+        <w:autoSpaceDN w:val="0"/>
+        <w:adjustRightInd w:val="0"/>
+        <w:spacing w:after="0" w:line="240" w:lineRule="auto"/>
+        <w:rPr>
+          <w:rFonts w:ascii="Consolas" w:hAnsi="Consolas" w:cs="Consolas"/>
+          <w:color w:val="000000"/>
+          <w:sz w:val="19"/>
+          <w:szCs w:val="19"/>
+        </w:rPr>
+      </w:pPr>
+    </w:p>
+    <w:p>
+      <w:pPr>
+        <w:autoSpaceDE w:val="0"/>
+        <w:autoSpaceDN w:val="0"/>
+        <w:adjustRightInd w:val="0"/>
+        <w:spacing w:after="0" w:line="240" w:lineRule="auto"/>
+        <w:ind w:firstLine="720"/>
+        <w:rPr>
+          <w:rFonts w:ascii="Consolas" w:hAnsi="Consolas" w:cs="Consolas"/>
+          <w:color w:val="000000"/>
+          <w:sz w:val="19"/>
+          <w:szCs w:val="19"/>
+        </w:rPr>
+      </w:pPr>
+      <w:r>
+        <w:rPr>
+          <w:rFonts w:ascii="Consolas" w:hAnsi="Consolas" w:cs="Consolas"/>
+          <w:color w:val="0000FF"/>
+          <w:sz w:val="19"/>
+          <w:szCs w:val="19"/>
+        </w:rPr>
+        <w:t>Create</w:t>
+      </w:r>
+      <w:r>
+        <w:rPr>
+          <w:rFonts w:ascii="Consolas" w:hAnsi="Consolas" w:cs="Consolas"/>
+          <w:color w:val="000000"/>
+          <w:sz w:val="19"/>
+          <w:szCs w:val="19"/>
+        </w:rPr>
+        <w:t xml:space="preserve"> </w:t>
+      </w:r>
+      <w:r>
+        <w:rPr>
+          <w:rFonts w:ascii="Consolas" w:hAnsi="Consolas" w:cs="Consolas"/>
+          <w:color w:val="0000FF"/>
+          <w:sz w:val="19"/>
+          <w:szCs w:val="19"/>
+        </w:rPr>
+        <w:t>Table</w:t>
+      </w:r>
+      <w:r>
+        <w:rPr>
+          <w:rFonts w:ascii="Consolas" w:hAnsi="Consolas" w:cs="Consolas"/>
+          <w:color w:val="000000"/>
+          <w:sz w:val="19"/>
+          <w:szCs w:val="19"/>
+        </w:rPr>
+        <w:t xml:space="preserve"> Person</w:t>
+      </w:r>
+    </w:p>
+    <w:p>
+      <w:pPr>
+        <w:autoSpaceDE w:val="0"/>
+        <w:autoSpaceDN w:val="0"/>
+        <w:adjustRightInd w:val="0"/>
+        <w:spacing w:after="0" w:line="240" w:lineRule="auto"/>
+        <w:ind w:firstLine="720"/>
+        <w:rPr>
+          <w:rFonts w:ascii="Consolas" w:hAnsi="Consolas" w:cs="Consolas"/>
+          <w:color w:val="000000"/>
+          <w:sz w:val="19"/>
+          <w:szCs w:val="19"/>
+        </w:rPr>
+      </w:pPr>
+      <w:r>
+        <w:rPr>
+          <w:rFonts w:ascii="Consolas" w:hAnsi="Consolas" w:cs="Consolas"/>
+          <w:color w:val="808080"/>
+          <w:sz w:val="19"/>
+          <w:szCs w:val="19"/>
+        </w:rPr>
+        <w:t>(</w:t>
+      </w:r>
+    </w:p>
+    <w:p>
+      <w:pPr>
+        <w:autoSpaceDE w:val="0"/>
+        <w:autoSpaceDN w:val="0"/>
+        <w:adjustRightInd w:val="0"/>
+        <w:spacing w:after="0" w:line="240" w:lineRule="auto"/>
+        <w:ind w:left="720"/>
+        <w:rPr>
+          <w:rFonts w:ascii="Consolas" w:hAnsi="Consolas" w:cs="Consolas"/>
+          <w:color w:val="000000"/>
+          <w:sz w:val="19"/>
+          <w:szCs w:val="19"/>
+        </w:rPr>
+      </w:pPr>
+      <w:r>
+        <w:rPr>
+          <w:rFonts w:ascii="Consolas" w:hAnsi="Consolas" w:cs="Consolas"/>
+          <w:color w:val="000000"/>
+          <w:sz w:val="19"/>
+          <w:szCs w:val="19"/>
+        </w:rPr>
+        <w:t xml:space="preserve">ID </w:t>
+      </w:r>
+      <w:r>
+        <w:rPr>
+          <w:rFonts w:ascii="Consolas" w:hAnsi="Consolas" w:cs="Consolas"/>
+          <w:color w:val="0000FF"/>
+          <w:sz w:val="19"/>
+          <w:szCs w:val="19"/>
+        </w:rPr>
+        <w:t>int</w:t>
+      </w:r>
+      <w:r>
+        <w:rPr>
+          <w:rFonts w:ascii="Consolas" w:hAnsi="Consolas" w:cs="Consolas"/>
+          <w:color w:val="000000"/>
+          <w:sz w:val="19"/>
+          <w:szCs w:val="19"/>
+        </w:rPr>
+        <w:t xml:space="preserve"> </w:t>
+      </w:r>
+      <w:r>
+        <w:rPr>
+          <w:rFonts w:ascii="Consolas" w:hAnsi="Consolas" w:cs="Consolas"/>
+          <w:color w:val="808080"/>
+          <w:sz w:val="19"/>
+          <w:szCs w:val="19"/>
+        </w:rPr>
+        <w:t>not</w:t>
+      </w:r>
+      <w:r>
+        <w:rPr>
+          <w:rFonts w:ascii="Consolas" w:hAnsi="Consolas" w:cs="Consolas"/>
+          <w:color w:val="000000"/>
+          <w:sz w:val="19"/>
+          <w:szCs w:val="19"/>
+        </w:rPr>
+        <w:t xml:space="preserve"> </w:t>
+      </w:r>
+      <w:r>
+        <w:rPr>
+          <w:rFonts w:ascii="Consolas" w:hAnsi="Consolas" w:cs="Consolas"/>
+          <w:color w:val="808080"/>
+          <w:sz w:val="19"/>
+          <w:szCs w:val="19"/>
+        </w:rPr>
+        <w:t>null</w:t>
+      </w:r>
+      <w:r>
+        <w:rPr>
+          <w:rFonts w:ascii="Consolas" w:hAnsi="Consolas" w:cs="Consolas"/>
+          <w:color w:val="000000"/>
+          <w:sz w:val="19"/>
+          <w:szCs w:val="19"/>
+        </w:rPr>
+        <w:t xml:space="preserve"> </w:t>
+      </w:r>
+      <w:proofErr w:type="gramStart"/>
+      <w:r>
+        <w:rPr>
+          <w:rFonts w:ascii="Consolas" w:hAnsi="Consolas" w:cs="Consolas"/>
+          <w:color w:val="0000FF"/>
+          <w:sz w:val="19"/>
+          <w:szCs w:val="19"/>
+        </w:rPr>
+        <w:t>IDENTITY</w:t>
+      </w:r>
+      <w:r>
+        <w:rPr>
+          <w:rFonts w:ascii="Consolas" w:hAnsi="Consolas" w:cs="Consolas"/>
+          <w:color w:val="000000"/>
+          <w:sz w:val="19"/>
+          <w:szCs w:val="19"/>
+        </w:rPr>
+        <w:t xml:space="preserve">  </w:t>
+      </w:r>
+      <w:r>
+        <w:rPr>
+          <w:rFonts w:ascii="Consolas" w:hAnsi="Consolas" w:cs="Consolas"/>
+          <w:color w:val="0000FF"/>
+          <w:sz w:val="19"/>
+          <w:szCs w:val="19"/>
+        </w:rPr>
+        <w:t>Primary</w:t>
+      </w:r>
+      <w:proofErr w:type="gramEnd"/>
+      <w:r>
+        <w:rPr>
+          <w:rFonts w:ascii="Consolas" w:hAnsi="Consolas" w:cs="Consolas"/>
+          <w:color w:val="000000"/>
+          <w:sz w:val="19"/>
+          <w:szCs w:val="19"/>
+        </w:rPr>
+        <w:t xml:space="preserve"> </w:t>
+      </w:r>
+      <w:r>
+        <w:rPr>
+          <w:rFonts w:ascii="Consolas" w:hAnsi="Consolas" w:cs="Consolas"/>
+          <w:color w:val="0000FF"/>
+          <w:sz w:val="19"/>
+          <w:szCs w:val="19"/>
+        </w:rPr>
+        <w:t>Key</w:t>
+      </w:r>
+      <w:r>
+        <w:rPr>
+          <w:rFonts w:ascii="Consolas" w:hAnsi="Consolas" w:cs="Consolas"/>
+          <w:color w:val="808080"/>
+          <w:sz w:val="19"/>
+          <w:szCs w:val="19"/>
+        </w:rPr>
+        <w:t>,</w:t>
+      </w:r>
+      <w:r>
+        <w:rPr>
+          <w:rFonts w:ascii="Consolas" w:hAnsi="Consolas" w:cs="Consolas"/>
+          <w:color w:val="808080"/>
+          <w:sz w:val="19"/>
+          <w:szCs w:val="19"/>
+        </w:rPr>
+        <w:t xml:space="preserve">     (</w:t>
+      </w:r>
+      <w:r>
+        <w:rPr>
+          <w:rFonts w:ascii="Consolas" w:hAnsi="Consolas" w:cs="Consolas"/>
+          <w:color w:val="0000FF"/>
+          <w:sz w:val="19"/>
+          <w:szCs w:val="19"/>
+        </w:rPr>
+        <w:t>IDENTITY</w:t>
+      </w:r>
+      <w:r>
+        <w:rPr>
+          <w:rFonts w:ascii="Consolas" w:hAnsi="Consolas" w:cs="Consolas"/>
+          <w:color w:val="000000"/>
+          <w:sz w:val="19"/>
+          <w:szCs w:val="19"/>
+        </w:rPr>
+        <w:t xml:space="preserve">  </w:t>
+      </w:r>
+      <w:r>
+        <w:rPr>
+          <w:rFonts w:ascii="Consolas" w:hAnsi="Consolas" w:cs="Consolas"/>
+          <w:color w:val="000000"/>
+          <w:sz w:val="19"/>
+          <w:szCs w:val="19"/>
+        </w:rPr>
+        <w:t>keyword use to auto generate ID increment order</w:t>
+      </w:r>
+      <w:r>
+        <w:rPr>
+          <w:rFonts w:ascii="Consolas" w:hAnsi="Consolas" w:cs="Consolas"/>
+          <w:color w:val="808080"/>
+          <w:sz w:val="19"/>
+          <w:szCs w:val="19"/>
+        </w:rPr>
+        <w:t>)</w:t>
+      </w:r>
+    </w:p>
+    <w:p>
+      <w:pPr>
+        <w:autoSpaceDE w:val="0"/>
+        <w:autoSpaceDN w:val="0"/>
+        <w:adjustRightInd w:val="0"/>
+        <w:spacing w:after="0" w:line="240" w:lineRule="auto"/>
+        <w:ind w:left="720"/>
+        <w:rPr>
+          <w:rFonts w:ascii="Consolas" w:hAnsi="Consolas" w:cs="Consolas"/>
+          <w:color w:val="000000"/>
+          <w:sz w:val="19"/>
+          <w:szCs w:val="19"/>
+        </w:rPr>
+      </w:pPr>
+      <w:r>
+        <w:rPr>
+          <w:rFonts w:ascii="Consolas" w:hAnsi="Consolas" w:cs="Consolas"/>
+          <w:color w:val="0000FF"/>
+          <w:sz w:val="19"/>
+          <w:szCs w:val="19"/>
+        </w:rPr>
+        <w:t>NAME</w:t>
+      </w:r>
+      <w:r>
+        <w:rPr>
+          <w:rFonts w:ascii="Consolas" w:hAnsi="Consolas" w:cs="Consolas"/>
+          <w:color w:val="000000"/>
+          <w:sz w:val="19"/>
+          <w:szCs w:val="19"/>
+        </w:rPr>
+        <w:t xml:space="preserve"> </w:t>
+      </w:r>
+      <w:proofErr w:type="spellStart"/>
+      <w:proofErr w:type="gramStart"/>
+      <w:r>
+        <w:rPr>
+          <w:rFonts w:ascii="Consolas" w:hAnsi="Consolas" w:cs="Consolas"/>
+          <w:color w:val="0000FF"/>
+          <w:sz w:val="19"/>
+          <w:szCs w:val="19"/>
+        </w:rPr>
+        <w:t>nvarchar</w:t>
+      </w:r>
+      <w:proofErr w:type="spellEnd"/>
+      <w:r>
+        <w:rPr>
+          <w:rFonts w:ascii="Consolas" w:hAnsi="Consolas" w:cs="Consolas"/>
+          <w:color w:val="808080"/>
+          <w:sz w:val="19"/>
+          <w:szCs w:val="19"/>
+        </w:rPr>
+        <w:t>(</w:t>
+      </w:r>
+      <w:proofErr w:type="gramEnd"/>
+      <w:r>
+        <w:rPr>
+          <w:rFonts w:ascii="Consolas" w:hAnsi="Consolas" w:cs="Consolas"/>
+          <w:color w:val="000000"/>
+          <w:sz w:val="19"/>
+          <w:szCs w:val="19"/>
+        </w:rPr>
+        <w:t>50</w:t>
+      </w:r>
+      <w:r>
+        <w:rPr>
+          <w:rFonts w:ascii="Consolas" w:hAnsi="Consolas" w:cs="Consolas"/>
+          <w:color w:val="808080"/>
+          <w:sz w:val="19"/>
+          <w:szCs w:val="19"/>
+        </w:rPr>
+        <w:t>)</w:t>
+      </w:r>
+      <w:r>
+        <w:rPr>
+          <w:rFonts w:ascii="Consolas" w:hAnsi="Consolas" w:cs="Consolas"/>
+          <w:color w:val="000000"/>
+          <w:sz w:val="19"/>
+          <w:szCs w:val="19"/>
+        </w:rPr>
+        <w:t xml:space="preserve"> </w:t>
+      </w:r>
+      <w:r>
+        <w:rPr>
+          <w:rFonts w:ascii="Consolas" w:hAnsi="Consolas" w:cs="Consolas"/>
+          <w:color w:val="808080"/>
+          <w:sz w:val="19"/>
+          <w:szCs w:val="19"/>
+        </w:rPr>
+        <w:t>not</w:t>
+      </w:r>
+      <w:r>
+        <w:rPr>
+          <w:rFonts w:ascii="Consolas" w:hAnsi="Consolas" w:cs="Consolas"/>
+          <w:color w:val="000000"/>
+          <w:sz w:val="19"/>
+          <w:szCs w:val="19"/>
+        </w:rPr>
+        <w:t xml:space="preserve"> </w:t>
+      </w:r>
+      <w:r>
+        <w:rPr>
+          <w:rFonts w:ascii="Consolas" w:hAnsi="Consolas" w:cs="Consolas"/>
+          <w:color w:val="808080"/>
+          <w:sz w:val="19"/>
+          <w:szCs w:val="19"/>
+        </w:rPr>
+        <w:t>null,</w:t>
+      </w:r>
+    </w:p>
+    <w:p>
+      <w:pPr>
+        <w:autoSpaceDE w:val="0"/>
+        <w:autoSpaceDN w:val="0"/>
+        <w:adjustRightInd w:val="0"/>
+        <w:spacing w:after="0" w:line="240" w:lineRule="auto"/>
+        <w:ind w:left="720"/>
+        <w:rPr>
+          <w:rFonts w:ascii="Consolas" w:hAnsi="Consolas" w:cs="Consolas"/>
+          <w:color w:val="000000"/>
+          <w:sz w:val="19"/>
+          <w:szCs w:val="19"/>
+        </w:rPr>
+      </w:pPr>
+      <w:r>
+        <w:rPr>
+          <w:rFonts w:ascii="Consolas" w:hAnsi="Consolas" w:cs="Consolas"/>
+          <w:color w:val="000000"/>
+          <w:sz w:val="19"/>
+          <w:szCs w:val="19"/>
+        </w:rPr>
+        <w:t xml:space="preserve">EMAIL </w:t>
+      </w:r>
+      <w:proofErr w:type="spellStart"/>
+      <w:proofErr w:type="gramStart"/>
+      <w:r>
+        <w:rPr>
+          <w:rFonts w:ascii="Consolas" w:hAnsi="Consolas" w:cs="Consolas"/>
+          <w:color w:val="0000FF"/>
+          <w:sz w:val="19"/>
+          <w:szCs w:val="19"/>
+        </w:rPr>
+        <w:t>nvarchar</w:t>
+      </w:r>
+      <w:proofErr w:type="spellEnd"/>
+      <w:r>
+        <w:rPr>
+          <w:rFonts w:ascii="Consolas" w:hAnsi="Consolas" w:cs="Consolas"/>
+          <w:color w:val="808080"/>
+          <w:sz w:val="19"/>
+          <w:szCs w:val="19"/>
+        </w:rPr>
+        <w:t>(</w:t>
+      </w:r>
+      <w:proofErr w:type="gramEnd"/>
+      <w:r>
+        <w:rPr>
+          <w:rFonts w:ascii="Consolas" w:hAnsi="Consolas" w:cs="Consolas"/>
+          <w:color w:val="000000"/>
+          <w:sz w:val="19"/>
+          <w:szCs w:val="19"/>
+        </w:rPr>
+        <w:t>50</w:t>
+      </w:r>
+      <w:r>
+        <w:rPr>
+          <w:rFonts w:ascii="Consolas" w:hAnsi="Consolas" w:cs="Consolas"/>
+          <w:color w:val="808080"/>
+          <w:sz w:val="19"/>
+          <w:szCs w:val="19"/>
+        </w:rPr>
+        <w:t>)</w:t>
+      </w:r>
+      <w:r>
+        <w:rPr>
+          <w:rFonts w:ascii="Consolas" w:hAnsi="Consolas" w:cs="Consolas"/>
+          <w:color w:val="000000"/>
+          <w:sz w:val="19"/>
+          <w:szCs w:val="19"/>
+        </w:rPr>
+        <w:t xml:space="preserve"> </w:t>
+      </w:r>
+      <w:r>
+        <w:rPr>
+          <w:rFonts w:ascii="Consolas" w:hAnsi="Consolas" w:cs="Consolas"/>
+          <w:color w:val="808080"/>
+          <w:sz w:val="19"/>
+          <w:szCs w:val="19"/>
+        </w:rPr>
+        <w:t>not</w:t>
+      </w:r>
+      <w:r>
+        <w:rPr>
+          <w:rFonts w:ascii="Consolas" w:hAnsi="Consolas" w:cs="Consolas"/>
+          <w:color w:val="000000"/>
+          <w:sz w:val="19"/>
+          <w:szCs w:val="19"/>
+        </w:rPr>
+        <w:t xml:space="preserve"> </w:t>
+      </w:r>
+      <w:r>
+        <w:rPr>
+          <w:rFonts w:ascii="Consolas" w:hAnsi="Consolas" w:cs="Consolas"/>
+          <w:color w:val="808080"/>
+          <w:sz w:val="19"/>
+          <w:szCs w:val="19"/>
+        </w:rPr>
+        <w:t>null,</w:t>
+      </w:r>
+    </w:p>
+    <w:p>
+      <w:pPr>
+        <w:autoSpaceDE w:val="0"/>
+        <w:autoSpaceDN w:val="0"/>
+        <w:adjustRightInd w:val="0"/>
+        <w:spacing w:after="0" w:line="240" w:lineRule="auto"/>
+        <w:ind w:left="720"/>
+        <w:rPr>
+          <w:rFonts w:ascii="Consolas" w:hAnsi="Consolas" w:cs="Consolas"/>
+          <w:color w:val="000000"/>
+          <w:sz w:val="19"/>
+          <w:szCs w:val="19"/>
+        </w:rPr>
+      </w:pPr>
+      <w:r>
+        <w:rPr>
+          <w:rFonts w:ascii="Consolas" w:hAnsi="Consolas" w:cs="Consolas"/>
+          <w:color w:val="000000"/>
+          <w:sz w:val="19"/>
+          <w:szCs w:val="19"/>
+        </w:rPr>
+        <w:t xml:space="preserve">GENDERID </w:t>
+      </w:r>
+      <w:r>
+        <w:rPr>
+          <w:rFonts w:ascii="Consolas" w:hAnsi="Consolas" w:cs="Consolas"/>
+          <w:color w:val="0000FF"/>
+          <w:sz w:val="19"/>
+          <w:szCs w:val="19"/>
+        </w:rPr>
+        <w:t>int</w:t>
+      </w:r>
+      <w:r>
+        <w:rPr>
+          <w:rFonts w:ascii="Consolas" w:hAnsi="Consolas" w:cs="Consolas"/>
+          <w:color w:val="000000"/>
+          <w:sz w:val="19"/>
+          <w:szCs w:val="19"/>
+        </w:rPr>
+        <w:t xml:space="preserve"> </w:t>
+      </w:r>
+    </w:p>
+    <w:p>
+      <w:pPr>
+        <w:autoSpaceDE w:val="0"/>
+        <w:autoSpaceDN w:val="0"/>
+        <w:adjustRightInd w:val="0"/>
+        <w:spacing w:after="0" w:line="240" w:lineRule="auto"/>
+        <w:ind w:left="720"/>
+        <w:rPr>
+          <w:rFonts w:ascii="Consolas" w:hAnsi="Consolas" w:cs="Consolas"/>
+          <w:color w:val="000000"/>
+          <w:sz w:val="19"/>
+          <w:szCs w:val="19"/>
+        </w:rPr>
+      </w:pPr>
+    </w:p>
+    <w:p>
+      <w:pPr>
+        <w:autoSpaceDE w:val="0"/>
+        <w:autoSpaceDN w:val="0"/>
+        <w:adjustRightInd w:val="0"/>
+        <w:spacing w:after="0" w:line="240" w:lineRule="auto"/>
+        <w:ind w:left="720"/>
+        <w:rPr>
+          <w:rFonts w:ascii="Consolas" w:hAnsi="Consolas" w:cs="Consolas"/>
+          <w:color w:val="808080"/>
+          <w:sz w:val="19"/>
+          <w:szCs w:val="19"/>
+        </w:rPr>
+      </w:pPr>
+      <w:r>
+        <w:rPr>
+          <w:rFonts w:ascii="Consolas" w:hAnsi="Consolas" w:cs="Consolas"/>
+          <w:color w:val="808080"/>
+          <w:sz w:val="19"/>
+          <w:szCs w:val="19"/>
+        </w:rPr>
+        <w:t>)</w:t>
+      </w:r>
+    </w:p>
+    <w:p>
+      <w:pPr>
+        <w:autoSpaceDE w:val="0"/>
+        <w:autoSpaceDN w:val="0"/>
+        <w:adjustRightInd w:val="0"/>
+        <w:spacing w:after="0" w:line="240" w:lineRule="auto"/>
+        <w:rPr>
+          <w:rFonts w:ascii="Consolas" w:hAnsi="Consolas" w:cs="Consolas"/>
+          <w:color w:val="808080"/>
+          <w:sz w:val="19"/>
+          <w:szCs w:val="19"/>
+        </w:rPr>
+      </w:pPr>
+    </w:p>
+    <w:p>
+      <w:pPr>
+        <w:autoSpaceDE w:val="0"/>
+        <w:autoSpaceDN w:val="0"/>
+        <w:adjustRightInd w:val="0"/>
+        <w:spacing w:after="0" w:line="240" w:lineRule="auto"/>
+        <w:rPr>
+          <w:b/>
+          <w:bCs/>
+          <w:lang w:val="en-US"/>
+        </w:rPr>
+      </w:pPr>
+      <w:r>
+        <w:rPr>
+          <w:b/>
+          <w:bCs/>
+          <w:lang w:val="en-US"/>
+        </w:rPr>
+        <w:t>Add data into table graphically and using query</w:t>
+      </w:r>
+    </w:p>
+    <w:p>
+      <w:pPr>
+        <w:rPr>
+          <w:lang w:val="en-US"/>
+        </w:rPr>
+      </w:pPr>
+      <w:r>
+        <w:rPr>
+          <w:lang w:val="en-US"/>
+        </w:rPr>
+        <w:tab/>
+      </w:r>
+      <w:r>
+        <w:rPr>
+          <w:lang w:val="en-US"/>
+        </w:rPr>
+        <w:t xml:space="preserve">INSERT INTO </w:t>
+      </w:r>
+      <w:proofErr w:type="spellStart"/>
+      <w:r>
+        <w:rPr>
+          <w:lang w:val="en-US"/>
+        </w:rPr>
+        <w:t>table_name</w:t>
+      </w:r>
+      <w:proofErr w:type="spellEnd"/>
+      <w:r>
+        <w:rPr>
+          <w:lang w:val="en-US"/>
+        </w:rPr>
+        <w:t xml:space="preserve"> </w:t>
+      </w:r>
+      <w:r>
+        <w:rPr>
+          <w:lang w:val="en-US"/>
+        </w:rPr>
+        <w:t>VALUES (value1, value2, value3, ...</w:t>
+      </w:r>
+      <w:proofErr w:type="gramStart"/>
+      <w:r>
+        <w:rPr>
+          <w:lang w:val="en-US"/>
+        </w:rPr>
+        <w:t>);</w:t>
+      </w:r>
+      <w:proofErr w:type="gramEnd"/>
+    </w:p>
+    <w:p>
+      <w:pPr>
+        <w:autoSpaceDE w:val="0"/>
+        <w:autoSpaceDN w:val="0"/>
+        <w:adjustRightInd w:val="0"/>
+        <w:spacing w:after="0" w:line="240" w:lineRule="auto"/>
+        <w:rPr>
+          <w:rFonts w:ascii="Consolas" w:hAnsi="Consolas" w:cs="Consolas"/>
+          <w:color w:val="000000"/>
+          <w:sz w:val="19"/>
+          <w:szCs w:val="19"/>
+        </w:rPr>
+      </w:pPr>
+      <w:r>
+        <w:rPr>
+          <w:lang w:val="en-US"/>
+        </w:rPr>
+        <w:tab/>
+      </w:r>
+      <w:r>
+        <w:rPr>
+          <w:rFonts w:ascii="Consolas" w:hAnsi="Consolas" w:cs="Consolas"/>
+          <w:color w:val="0000FF"/>
+          <w:sz w:val="19"/>
+          <w:szCs w:val="19"/>
+        </w:rPr>
+        <w:t>Insert</w:t>
+      </w:r>
+      <w:r>
+        <w:rPr>
+          <w:rFonts w:ascii="Consolas" w:hAnsi="Consolas" w:cs="Consolas"/>
+          <w:color w:val="000000"/>
+          <w:sz w:val="19"/>
+          <w:szCs w:val="19"/>
+        </w:rPr>
+        <w:t xml:space="preserve"> </w:t>
+      </w:r>
+      <w:r>
+        <w:rPr>
+          <w:rFonts w:ascii="Consolas" w:hAnsi="Consolas" w:cs="Consolas"/>
+          <w:color w:val="0000FF"/>
+          <w:sz w:val="19"/>
+          <w:szCs w:val="19"/>
+        </w:rPr>
+        <w:t>into</w:t>
+      </w:r>
+      <w:r>
+        <w:rPr>
+          <w:rFonts w:ascii="Consolas" w:hAnsi="Consolas" w:cs="Consolas"/>
+          <w:color w:val="000000"/>
+          <w:sz w:val="19"/>
+          <w:szCs w:val="19"/>
+        </w:rPr>
+        <w:t xml:space="preserve"> </w:t>
+      </w:r>
+      <w:proofErr w:type="gramStart"/>
+      <w:r>
+        <w:rPr>
+          <w:rFonts w:ascii="Consolas" w:hAnsi="Consolas" w:cs="Consolas"/>
+          <w:color w:val="000000"/>
+          <w:sz w:val="19"/>
+          <w:szCs w:val="19"/>
+        </w:rPr>
+        <w:t>Gender</w:t>
+      </w:r>
+      <w:r>
+        <w:rPr>
+          <w:rFonts w:ascii="Consolas" w:hAnsi="Consolas" w:cs="Consolas"/>
+          <w:color w:val="808080"/>
+          <w:sz w:val="19"/>
+          <w:szCs w:val="19"/>
+        </w:rPr>
+        <w:t>(</w:t>
+      </w:r>
+      <w:r>
+        <w:rPr>
+          <w:rFonts w:ascii="Consolas" w:hAnsi="Consolas" w:cs="Consolas"/>
+          <w:color w:val="000000"/>
+          <w:sz w:val="19"/>
+          <w:szCs w:val="19"/>
+        </w:rPr>
+        <w:t xml:space="preserve"> GENDER</w:t>
+      </w:r>
+      <w:proofErr w:type="gramEnd"/>
+      <w:r>
+        <w:rPr>
+          <w:rFonts w:ascii="Consolas" w:hAnsi="Consolas" w:cs="Consolas"/>
+          <w:color w:val="808080"/>
+          <w:sz w:val="19"/>
+          <w:szCs w:val="19"/>
+        </w:rPr>
+        <w:t>)</w:t>
+      </w:r>
+    </w:p>
+    <w:p>
+      <w:pPr>
+        <w:autoSpaceDE w:val="0"/>
+        <w:autoSpaceDN w:val="0"/>
+        <w:adjustRightInd w:val="0"/>
+        <w:spacing w:after="0" w:line="240" w:lineRule="auto"/>
+        <w:ind w:firstLine="720"/>
+        <w:rPr>
+          <w:rFonts w:ascii="Consolas" w:hAnsi="Consolas" w:cs="Consolas"/>
+          <w:color w:val="000000"/>
+          <w:sz w:val="19"/>
+          <w:szCs w:val="19"/>
+        </w:rPr>
+      </w:pPr>
+      <w:r>
+        <w:rPr>
+          <w:rFonts w:ascii="Consolas" w:hAnsi="Consolas" w:cs="Consolas"/>
+          <w:color w:val="0000FF"/>
+          <w:sz w:val="19"/>
+          <w:szCs w:val="19"/>
+        </w:rPr>
+        <w:t xml:space="preserve">Values </w:t>
+      </w:r>
+      <w:r>
+        <w:rPr>
+          <w:rFonts w:ascii="Consolas" w:hAnsi="Consolas" w:cs="Consolas"/>
+          <w:color w:val="808080"/>
+          <w:sz w:val="19"/>
+          <w:szCs w:val="19"/>
+        </w:rPr>
+        <w:t>(</w:t>
+      </w:r>
+      <w:r>
+        <w:rPr>
+          <w:rFonts w:ascii="Consolas" w:hAnsi="Consolas" w:cs="Consolas"/>
+          <w:color w:val="FF0000"/>
+          <w:sz w:val="19"/>
+          <w:szCs w:val="19"/>
+        </w:rPr>
+        <w:t>'Male'</w:t>
+      </w:r>
+      <w:r>
+        <w:rPr>
+          <w:rFonts w:ascii="Consolas" w:hAnsi="Consolas" w:cs="Consolas"/>
+          <w:color w:val="808080"/>
+          <w:sz w:val="19"/>
+          <w:szCs w:val="19"/>
+        </w:rPr>
+        <w:t>),</w:t>
+      </w:r>
+      <w:r>
+        <w:rPr>
+          <w:rFonts w:ascii="Consolas" w:hAnsi="Consolas" w:cs="Consolas"/>
+          <w:color w:val="0000FF"/>
+          <w:sz w:val="19"/>
+          <w:szCs w:val="19"/>
+        </w:rPr>
+        <w:t xml:space="preserve"> </w:t>
+      </w:r>
+      <w:r>
+        <w:rPr>
+          <w:rFonts w:ascii="Consolas" w:hAnsi="Consolas" w:cs="Consolas"/>
+          <w:color w:val="808080"/>
+          <w:sz w:val="19"/>
+          <w:szCs w:val="19"/>
+        </w:rPr>
+        <w:t>(</w:t>
+      </w:r>
+      <w:r>
+        <w:rPr>
+          <w:rFonts w:ascii="Consolas" w:hAnsi="Consolas" w:cs="Consolas"/>
+          <w:color w:val="FF0000"/>
+          <w:sz w:val="19"/>
+          <w:szCs w:val="19"/>
+        </w:rPr>
+        <w:t>'Female'</w:t>
+      </w:r>
+      <w:r>
+        <w:rPr>
+          <w:rFonts w:ascii="Consolas" w:hAnsi="Consolas" w:cs="Consolas"/>
+          <w:color w:val="808080"/>
+          <w:sz w:val="19"/>
+          <w:szCs w:val="19"/>
+        </w:rPr>
+        <w:t>)</w:t>
+      </w:r>
+    </w:p>
+    <w:p>
+      <w:pPr>
+        <w:autoSpaceDE w:val="0"/>
+        <w:autoSpaceDN w:val="0"/>
+        <w:adjustRightInd w:val="0"/>
+        <w:spacing w:after="0" w:line="240" w:lineRule="auto"/>
+        <w:rPr>
+          <w:rFonts w:ascii="Consolas" w:hAnsi="Consolas" w:cs="Consolas"/>
+          <w:color w:val="000000"/>
+          <w:sz w:val="19"/>
+          <w:szCs w:val="19"/>
+        </w:rPr>
+      </w:pPr>
+    </w:p>
+    <w:p>
+      <w:pPr>
+        <w:autoSpaceDE w:val="0"/>
+        <w:autoSpaceDN w:val="0"/>
+        <w:adjustRightInd w:val="0"/>
+        <w:spacing w:after="0" w:line="240" w:lineRule="auto"/>
+        <w:ind w:firstLine="720"/>
+        <w:rPr>
+          <w:rFonts w:ascii="Consolas" w:hAnsi="Consolas" w:cs="Consolas"/>
+          <w:color w:val="000000"/>
+          <w:sz w:val="19"/>
+          <w:szCs w:val="19"/>
+        </w:rPr>
+      </w:pPr>
+      <w:r>
+        <w:rPr>
+          <w:rFonts w:ascii="Consolas" w:hAnsi="Consolas" w:cs="Consolas"/>
+          <w:color w:val="0000FF"/>
+          <w:sz w:val="19"/>
+          <w:szCs w:val="19"/>
+        </w:rPr>
+        <w:t>Insert</w:t>
+      </w:r>
+      <w:r>
+        <w:rPr>
+          <w:rFonts w:ascii="Consolas" w:hAnsi="Consolas" w:cs="Consolas"/>
+          <w:color w:val="000000"/>
+          <w:sz w:val="19"/>
+          <w:szCs w:val="19"/>
+        </w:rPr>
+        <w:t xml:space="preserve"> </w:t>
+      </w:r>
+      <w:r>
+        <w:rPr>
+          <w:rFonts w:ascii="Consolas" w:hAnsi="Consolas" w:cs="Consolas"/>
+          <w:color w:val="0000FF"/>
+          <w:sz w:val="19"/>
+          <w:szCs w:val="19"/>
+        </w:rPr>
+        <w:t>into</w:t>
+      </w:r>
+      <w:r>
+        <w:rPr>
+          <w:rFonts w:ascii="Consolas" w:hAnsi="Consolas" w:cs="Consolas"/>
+          <w:color w:val="000000"/>
+          <w:sz w:val="19"/>
+          <w:szCs w:val="19"/>
+        </w:rPr>
+        <w:t xml:space="preserve"> Person</w:t>
+      </w:r>
+      <w:r>
+        <w:rPr>
+          <w:rFonts w:ascii="Consolas" w:hAnsi="Consolas" w:cs="Consolas"/>
+          <w:color w:val="0000FF"/>
+          <w:sz w:val="19"/>
+          <w:szCs w:val="19"/>
+        </w:rPr>
+        <w:t xml:space="preserve"> </w:t>
+      </w:r>
+      <w:proofErr w:type="gramStart"/>
+      <w:r>
+        <w:rPr>
+          <w:rFonts w:ascii="Consolas" w:hAnsi="Consolas" w:cs="Consolas"/>
+          <w:color w:val="808080"/>
+          <w:sz w:val="19"/>
+          <w:szCs w:val="19"/>
+        </w:rPr>
+        <w:t>(</w:t>
+      </w:r>
+      <w:r>
+        <w:rPr>
+          <w:rFonts w:ascii="Consolas" w:hAnsi="Consolas" w:cs="Consolas"/>
+          <w:color w:val="000000"/>
+          <w:sz w:val="19"/>
+          <w:szCs w:val="19"/>
+        </w:rPr>
+        <w:t xml:space="preserve"> </w:t>
+      </w:r>
+      <w:r>
+        <w:rPr>
+          <w:rFonts w:ascii="Consolas" w:hAnsi="Consolas" w:cs="Consolas"/>
+          <w:color w:val="0000FF"/>
+          <w:sz w:val="19"/>
+          <w:szCs w:val="19"/>
+        </w:rPr>
+        <w:t>NAME</w:t>
+      </w:r>
+      <w:proofErr w:type="gramEnd"/>
+      <w:r>
+        <w:rPr>
+          <w:rFonts w:ascii="Consolas" w:hAnsi="Consolas" w:cs="Consolas"/>
+          <w:color w:val="808080"/>
+          <w:sz w:val="19"/>
+          <w:szCs w:val="19"/>
+        </w:rPr>
+        <w:t>,</w:t>
+      </w:r>
+      <w:r>
+        <w:rPr>
+          <w:rFonts w:ascii="Consolas" w:hAnsi="Consolas" w:cs="Consolas"/>
+          <w:color w:val="000000"/>
+          <w:sz w:val="19"/>
+          <w:szCs w:val="19"/>
+        </w:rPr>
+        <w:t xml:space="preserve"> EMAIL</w:t>
+      </w:r>
+      <w:r>
+        <w:rPr>
+          <w:rFonts w:ascii="Consolas" w:hAnsi="Consolas" w:cs="Consolas"/>
+          <w:color w:val="808080"/>
+          <w:sz w:val="19"/>
+          <w:szCs w:val="19"/>
+        </w:rPr>
+        <w:t>,</w:t>
+      </w:r>
+      <w:r>
+        <w:rPr>
+          <w:rFonts w:ascii="Consolas" w:hAnsi="Consolas" w:cs="Consolas"/>
+          <w:color w:val="000000"/>
+          <w:sz w:val="19"/>
+          <w:szCs w:val="19"/>
+        </w:rPr>
+        <w:t xml:space="preserve"> GENDERID</w:t>
+      </w:r>
+      <w:r>
+        <w:rPr>
+          <w:rFonts w:ascii="Consolas" w:hAnsi="Consolas" w:cs="Consolas"/>
+          <w:color w:val="808080"/>
+          <w:sz w:val="19"/>
+          <w:szCs w:val="19"/>
+        </w:rPr>
+        <w:t>)</w:t>
+      </w:r>
+    </w:p>
+    <w:p>
+      <w:pPr>
+        <w:autoSpaceDE w:val="0"/>
+        <w:autoSpaceDN w:val="0"/>
+        <w:adjustRightInd w:val="0"/>
+        <w:spacing w:after="0" w:line="240" w:lineRule="auto"/>
+        <w:ind w:firstLine="720"/>
+        <w:rPr>
+          <w:rFonts w:ascii="Consolas" w:hAnsi="Consolas" w:cs="Consolas"/>
+          <w:color w:val="808080"/>
+          <w:sz w:val="19"/>
+          <w:szCs w:val="19"/>
+        </w:rPr>
+      </w:pPr>
+      <w:r>
+        <w:rPr>
+          <w:rFonts w:ascii="Consolas" w:hAnsi="Consolas" w:cs="Consolas"/>
+          <w:color w:val="0000FF"/>
+          <w:sz w:val="19"/>
+          <w:szCs w:val="19"/>
+        </w:rPr>
+        <w:t>Values</w:t>
+      </w:r>
+      <w:r>
+        <w:rPr>
+          <w:rFonts w:ascii="Consolas" w:hAnsi="Consolas" w:cs="Consolas"/>
+          <w:color w:val="808080"/>
+          <w:sz w:val="19"/>
+          <w:szCs w:val="19"/>
+        </w:rPr>
+        <w:t>(</w:t>
+      </w:r>
+      <w:r>
+        <w:rPr>
+          <w:rFonts w:ascii="Consolas" w:hAnsi="Consolas" w:cs="Consolas"/>
+          <w:color w:val="FF0000"/>
+          <w:sz w:val="19"/>
+          <w:szCs w:val="19"/>
+        </w:rPr>
+        <w:t>'Suman'</w:t>
+      </w:r>
+      <w:r>
+        <w:rPr>
+          <w:rFonts w:ascii="Consolas" w:hAnsi="Consolas" w:cs="Consolas"/>
+          <w:color w:val="808080"/>
+          <w:sz w:val="19"/>
+          <w:szCs w:val="19"/>
+        </w:rPr>
+        <w:t>,</w:t>
+      </w:r>
+      <w:r>
+        <w:rPr>
+          <w:rFonts w:ascii="Consolas" w:hAnsi="Consolas" w:cs="Consolas"/>
+          <w:color w:val="000000"/>
+          <w:sz w:val="19"/>
+          <w:szCs w:val="19"/>
+        </w:rPr>
+        <w:t xml:space="preserve"> </w:t>
+      </w:r>
+      <w:r>
+        <w:rPr>
+          <w:rFonts w:ascii="Consolas" w:hAnsi="Consolas" w:cs="Consolas"/>
+          <w:color w:val="FF0000"/>
+          <w:sz w:val="19"/>
+          <w:szCs w:val="19"/>
+        </w:rPr>
+        <w:t>'s@g.com'</w:t>
+      </w:r>
+      <w:r>
+        <w:rPr>
+          <w:rFonts w:ascii="Consolas" w:hAnsi="Consolas" w:cs="Consolas"/>
+          <w:color w:val="808080"/>
+          <w:sz w:val="19"/>
+          <w:szCs w:val="19"/>
+        </w:rPr>
+        <w:t>,</w:t>
+      </w:r>
+      <w:r>
+        <w:rPr>
+          <w:rFonts w:ascii="Consolas" w:hAnsi="Consolas" w:cs="Consolas"/>
+          <w:color w:val="000000"/>
+          <w:sz w:val="19"/>
+          <w:szCs w:val="19"/>
+        </w:rPr>
+        <w:t>2</w:t>
+      </w:r>
+      <w:r>
+        <w:rPr>
+          <w:rFonts w:ascii="Consolas" w:hAnsi="Consolas" w:cs="Consolas"/>
+          <w:color w:val="808080"/>
+          <w:sz w:val="19"/>
+          <w:szCs w:val="19"/>
+        </w:rPr>
+        <w:t>),</w:t>
+      </w:r>
+      <w:r>
+        <w:rPr>
+          <w:rFonts w:ascii="Consolas" w:hAnsi="Consolas" w:cs="Consolas"/>
+          <w:color w:val="0000FF"/>
+          <w:sz w:val="19"/>
+          <w:szCs w:val="19"/>
+        </w:rPr>
+        <w:t xml:space="preserve"> </w:t>
+      </w:r>
+      <w:r>
+        <w:rPr>
+          <w:rFonts w:ascii="Consolas" w:hAnsi="Consolas" w:cs="Consolas"/>
+          <w:color w:val="808080"/>
+          <w:sz w:val="19"/>
+          <w:szCs w:val="19"/>
+        </w:rPr>
+        <w:t>(</w:t>
+      </w:r>
+      <w:r>
+        <w:rPr>
+          <w:rFonts w:ascii="Consolas" w:hAnsi="Consolas" w:cs="Consolas"/>
+          <w:color w:val="FF0000"/>
+          <w:sz w:val="19"/>
+          <w:szCs w:val="19"/>
+        </w:rPr>
+        <w:t>'Aman'</w:t>
+      </w:r>
+      <w:r>
+        <w:rPr>
+          <w:rFonts w:ascii="Consolas" w:hAnsi="Consolas" w:cs="Consolas"/>
+          <w:color w:val="808080"/>
+          <w:sz w:val="19"/>
+          <w:szCs w:val="19"/>
+        </w:rPr>
+        <w:t>,</w:t>
+      </w:r>
+      <w:r>
+        <w:rPr>
+          <w:rFonts w:ascii="Consolas" w:hAnsi="Consolas" w:cs="Consolas"/>
+          <w:color w:val="000000"/>
+          <w:sz w:val="19"/>
+          <w:szCs w:val="19"/>
+        </w:rPr>
+        <w:t xml:space="preserve"> </w:t>
+      </w:r>
+      <w:r>
+        <w:rPr>
+          <w:rFonts w:ascii="Consolas" w:hAnsi="Consolas" w:cs="Consolas"/>
+          <w:color w:val="FF0000"/>
+          <w:sz w:val="19"/>
+          <w:szCs w:val="19"/>
+        </w:rPr>
+        <w:t>'a@g.com'</w:t>
+      </w:r>
+      <w:r>
+        <w:rPr>
+          <w:rFonts w:ascii="Consolas" w:hAnsi="Consolas" w:cs="Consolas"/>
+          <w:color w:val="808080"/>
+          <w:sz w:val="19"/>
+          <w:szCs w:val="19"/>
+        </w:rPr>
+        <w:t>,</w:t>
+      </w:r>
+      <w:r>
+        <w:rPr>
+          <w:rFonts w:ascii="Consolas" w:hAnsi="Consolas" w:cs="Consolas"/>
+          <w:color w:val="000000"/>
+          <w:sz w:val="19"/>
+          <w:szCs w:val="19"/>
+        </w:rPr>
+        <w:t>2</w:t>
+      </w:r>
+      <w:r>
+        <w:rPr>
+          <w:rFonts w:ascii="Consolas" w:hAnsi="Consolas" w:cs="Consolas"/>
+          <w:color w:val="808080"/>
+          <w:sz w:val="19"/>
+          <w:szCs w:val="19"/>
+        </w:rPr>
+        <w:t>),</w:t>
+      </w:r>
+      <w:r>
+        <w:rPr>
+          <w:rFonts w:ascii="Consolas" w:hAnsi="Consolas" w:cs="Consolas"/>
+          <w:color w:val="0000FF"/>
+          <w:sz w:val="19"/>
+          <w:szCs w:val="19"/>
+        </w:rPr>
+        <w:t xml:space="preserve"> </w:t>
+      </w:r>
+      <w:r>
+        <w:rPr>
+          <w:rFonts w:ascii="Consolas" w:hAnsi="Consolas" w:cs="Consolas"/>
+          <w:color w:val="808080"/>
+          <w:sz w:val="19"/>
+          <w:szCs w:val="19"/>
+        </w:rPr>
+        <w:t>(</w:t>
+      </w:r>
+      <w:r>
+        <w:rPr>
+          <w:rFonts w:ascii="Consolas" w:hAnsi="Consolas" w:cs="Consolas"/>
+          <w:color w:val="FF0000"/>
+          <w:sz w:val="19"/>
+          <w:szCs w:val="19"/>
+        </w:rPr>
+        <w:t>'Mani'</w:t>
+      </w:r>
+      <w:r>
+        <w:rPr>
+          <w:rFonts w:ascii="Consolas" w:hAnsi="Consolas" w:cs="Consolas"/>
+          <w:color w:val="808080"/>
+          <w:sz w:val="19"/>
+          <w:szCs w:val="19"/>
+        </w:rPr>
+        <w:t>,</w:t>
+      </w:r>
+      <w:r>
+        <w:rPr>
+          <w:rFonts w:ascii="Consolas" w:hAnsi="Consolas" w:cs="Consolas"/>
+          <w:color w:val="000000"/>
+          <w:sz w:val="19"/>
+          <w:szCs w:val="19"/>
+        </w:rPr>
+        <w:t xml:space="preserve"> </w:t>
+      </w:r>
+      <w:r>
+        <w:rPr>
+          <w:rFonts w:ascii="Consolas" w:hAnsi="Consolas" w:cs="Consolas"/>
+          <w:color w:val="FF0000"/>
+          <w:sz w:val="19"/>
+          <w:szCs w:val="19"/>
+        </w:rPr>
+        <w:t>'a@g.com'</w:t>
+      </w:r>
+      <w:r>
+        <w:rPr>
+          <w:rFonts w:ascii="Consolas" w:hAnsi="Consolas" w:cs="Consolas"/>
+          <w:color w:val="808080"/>
+          <w:sz w:val="19"/>
+          <w:szCs w:val="19"/>
+        </w:rPr>
+        <w:t>,</w:t>
+      </w:r>
+      <w:r>
+        <w:rPr>
+          <w:rFonts w:ascii="Consolas" w:hAnsi="Consolas" w:cs="Consolas"/>
+          <w:color w:val="000000"/>
+          <w:sz w:val="19"/>
+          <w:szCs w:val="19"/>
+        </w:rPr>
+        <w:t>1</w:t>
+      </w:r>
+      <w:r>
+        <w:rPr>
+          <w:rFonts w:ascii="Consolas" w:hAnsi="Consolas" w:cs="Consolas"/>
+          <w:color w:val="808080"/>
+          <w:sz w:val="19"/>
+          <w:szCs w:val="19"/>
+        </w:rPr>
+        <w:t>)</w:t>
+      </w:r>
+    </w:p>
+    <w:p>
+      <w:pPr>
+        <w:autoSpaceDE w:val="0"/>
+        <w:autoSpaceDN w:val="0"/>
+        <w:adjustRightInd w:val="0"/>
+        <w:spacing w:after="0" w:line="240" w:lineRule="auto"/>
+        <w:rPr>
+          <w:rFonts w:ascii="Consolas" w:hAnsi="Consolas" w:cs="Consolas"/>
+          <w:color w:val="808080"/>
+          <w:sz w:val="19"/>
+          <w:szCs w:val="19"/>
+        </w:rPr>
+      </w:pPr>
+    </w:p>
+    <w:p>
+      <w:pPr>
+        <w:autoSpaceDE w:val="0"/>
+        <w:autoSpaceDN w:val="0"/>
+        <w:adjustRightInd w:val="0"/>
+        <w:spacing w:after="0" w:line="240" w:lineRule="auto"/>
+        <w:rPr>
+          <w:lang w:val="en-US"/>
+        </w:rPr>
+      </w:pPr>
+      <w:r>
+        <w:rPr>
+          <w:lang w:val="en-US"/>
+        </w:rPr>
+        <w:tab/>
+      </w:r>
+    </w:p>
+    <w:p>
+      <w:pPr>
+        <w:autoSpaceDE w:val="0"/>
+        <w:autoSpaceDN w:val="0"/>
+        <w:adjustRightInd w:val="0"/>
+        <w:spacing w:after="0" w:line="240" w:lineRule="auto"/>
+        <w:rPr>
+          <w:b/>
+          <w:bCs/>
+          <w:lang w:val="en-US"/>
+        </w:rPr>
+      </w:pPr>
+      <w:r>
+        <w:rPr>
+          <w:b/>
+          <w:bCs/>
+          <w:lang w:val="en-US"/>
+        </w:rPr>
+        <w:t>Make Foreign Key</w:t>
+      </w:r>
+    </w:p>
+    <w:p>
+      <w:pPr>
+        <w:autoSpaceDE w:val="0"/>
+        <w:autoSpaceDN w:val="0"/>
+        <w:adjustRightInd w:val="0"/>
+        <w:spacing w:after="0" w:line="240" w:lineRule="auto"/>
+        <w:ind w:firstLine="720"/>
+        <w:rPr>
+          <w:rFonts w:ascii="Consolas" w:hAnsi="Consolas" w:cs="Consolas"/>
+          <w:color w:val="000000"/>
+          <w:sz w:val="19"/>
+          <w:szCs w:val="19"/>
+        </w:rPr>
+      </w:pPr>
+      <w:r>
+        <w:rPr>
+          <w:rFonts w:ascii="Consolas" w:hAnsi="Consolas" w:cs="Consolas"/>
+          <w:color w:val="0000FF"/>
+          <w:sz w:val="19"/>
+          <w:szCs w:val="19"/>
+        </w:rPr>
+        <w:t>Use</w:t>
+      </w:r>
+      <w:r>
+        <w:rPr>
+          <w:rFonts w:ascii="Consolas" w:hAnsi="Consolas" w:cs="Consolas"/>
+          <w:color w:val="000000"/>
+          <w:sz w:val="19"/>
+          <w:szCs w:val="19"/>
+        </w:rPr>
+        <w:t xml:space="preserve"> [</w:t>
+      </w:r>
+      <w:proofErr w:type="spellStart"/>
+      <w:r>
+        <w:rPr>
+          <w:rFonts w:ascii="Consolas" w:hAnsi="Consolas" w:cs="Consolas"/>
+          <w:color w:val="000000"/>
+          <w:sz w:val="19"/>
+          <w:szCs w:val="19"/>
+        </w:rPr>
+        <w:t>PracticeAmanSQL</w:t>
+      </w:r>
+      <w:proofErr w:type="spellEnd"/>
+      <w:r>
+        <w:rPr>
+          <w:rFonts w:ascii="Consolas" w:hAnsi="Consolas" w:cs="Consolas"/>
+          <w:color w:val="000000"/>
+          <w:sz w:val="19"/>
+          <w:szCs w:val="19"/>
+        </w:rPr>
+        <w:t>]</w:t>
+      </w:r>
+      <w:r>
+        <w:rPr>
+          <w:rFonts w:ascii="Consolas" w:hAnsi="Consolas" w:cs="Consolas"/>
+          <w:color w:val="000000"/>
+          <w:sz w:val="19"/>
+          <w:szCs w:val="19"/>
+        </w:rPr>
+        <w:t xml:space="preserve"> is optional</w:t>
+      </w:r>
+    </w:p>
+    <w:p>
+      <w:pPr>
+        <w:autoSpaceDE w:val="0"/>
+        <w:autoSpaceDN w:val="0"/>
+        <w:adjustRightInd w:val="0"/>
+        <w:spacing w:after="0" w:line="240" w:lineRule="auto"/>
+        <w:ind w:firstLine="720"/>
+        <w:rPr>
+          <w:rFonts w:ascii="Consolas" w:hAnsi="Consolas" w:cs="Consolas"/>
+          <w:color w:val="000000"/>
+          <w:sz w:val="19"/>
+          <w:szCs w:val="19"/>
+        </w:rPr>
+      </w:pPr>
+      <w:r>
+        <w:rPr>
+          <w:rFonts w:ascii="Consolas" w:hAnsi="Consolas" w:cs="Consolas"/>
+          <w:color w:val="0000FF"/>
+          <w:sz w:val="19"/>
+          <w:szCs w:val="19"/>
+        </w:rPr>
+        <w:t>Alter</w:t>
+      </w:r>
+      <w:r>
+        <w:rPr>
+          <w:rFonts w:ascii="Consolas" w:hAnsi="Consolas" w:cs="Consolas"/>
+          <w:color w:val="000000"/>
+          <w:sz w:val="19"/>
+          <w:szCs w:val="19"/>
+        </w:rPr>
+        <w:t xml:space="preserve"> </w:t>
+      </w:r>
+      <w:r>
+        <w:rPr>
+          <w:rFonts w:ascii="Consolas" w:hAnsi="Consolas" w:cs="Consolas"/>
+          <w:color w:val="0000FF"/>
+          <w:sz w:val="19"/>
+          <w:szCs w:val="19"/>
+        </w:rPr>
+        <w:t>table</w:t>
+      </w:r>
+      <w:r>
+        <w:rPr>
+          <w:rFonts w:ascii="Consolas" w:hAnsi="Consolas" w:cs="Consolas"/>
+          <w:color w:val="000000"/>
+          <w:sz w:val="19"/>
+          <w:szCs w:val="19"/>
+        </w:rPr>
+        <w:t xml:space="preserve"> Person </w:t>
+      </w:r>
+      <w:r>
+        <w:rPr>
+          <w:rFonts w:ascii="Consolas" w:hAnsi="Consolas" w:cs="Consolas"/>
+          <w:color w:val="0000FF"/>
+          <w:sz w:val="19"/>
+          <w:szCs w:val="19"/>
+        </w:rPr>
+        <w:t>add</w:t>
+      </w:r>
+      <w:r>
+        <w:rPr>
+          <w:rFonts w:ascii="Consolas" w:hAnsi="Consolas" w:cs="Consolas"/>
+          <w:color w:val="000000"/>
+          <w:sz w:val="19"/>
+          <w:szCs w:val="19"/>
+        </w:rPr>
+        <w:t xml:space="preserve"> </w:t>
+      </w:r>
+      <w:proofErr w:type="gramStart"/>
+      <w:r>
+        <w:rPr>
+          <w:rFonts w:ascii="Consolas" w:hAnsi="Consolas" w:cs="Consolas"/>
+          <w:color w:val="0000FF"/>
+          <w:sz w:val="19"/>
+          <w:szCs w:val="19"/>
+        </w:rPr>
+        <w:t>constraint</w:t>
+      </w:r>
+      <w:r>
+        <w:rPr>
+          <w:rFonts w:ascii="Consolas" w:hAnsi="Consolas" w:cs="Consolas"/>
+          <w:color w:val="000000"/>
+          <w:sz w:val="19"/>
+          <w:szCs w:val="19"/>
+        </w:rPr>
+        <w:t xml:space="preserve">  </w:t>
+      </w:r>
+      <w:proofErr w:type="spellStart"/>
+      <w:r>
+        <w:rPr>
+          <w:rFonts w:ascii="Consolas" w:hAnsi="Consolas" w:cs="Consolas"/>
+          <w:color w:val="000000"/>
+          <w:sz w:val="19"/>
+          <w:szCs w:val="19"/>
+        </w:rPr>
+        <w:t>Person</w:t>
+      </w:r>
+      <w:proofErr w:type="gramEnd"/>
+      <w:r>
+        <w:rPr>
+          <w:rFonts w:ascii="Consolas" w:hAnsi="Consolas" w:cs="Consolas"/>
+          <w:color w:val="000000"/>
+          <w:sz w:val="19"/>
+          <w:szCs w:val="19"/>
+        </w:rPr>
+        <w:t>_GENDERID_FK</w:t>
+      </w:r>
+      <w:proofErr w:type="spellEnd"/>
+      <w:r>
+        <w:rPr>
+          <w:rFonts w:ascii="Consolas" w:hAnsi="Consolas" w:cs="Consolas"/>
+          <w:color w:val="000000"/>
+          <w:sz w:val="19"/>
+          <w:szCs w:val="19"/>
+        </w:rPr>
+        <w:t xml:space="preserve"> </w:t>
+      </w:r>
+    </w:p>
+    <w:p>
+      <w:pPr>
+        <w:ind w:firstLine="720"/>
+        <w:rPr>
+          <w:lang w:val="en-US"/>
+        </w:rPr>
+      </w:pPr>
+      <w:r>
+        <w:rPr>
+          <w:rFonts w:ascii="Consolas" w:hAnsi="Consolas" w:cs="Consolas"/>
+          <w:color w:val="0000FF"/>
+          <w:sz w:val="19"/>
+          <w:szCs w:val="19"/>
+        </w:rPr>
+        <w:t>Foreign</w:t>
+      </w:r>
+      <w:r>
+        <w:rPr>
+          <w:rFonts w:ascii="Consolas" w:hAnsi="Consolas" w:cs="Consolas"/>
+          <w:color w:val="000000"/>
+          <w:sz w:val="19"/>
+          <w:szCs w:val="19"/>
+        </w:rPr>
+        <w:t xml:space="preserve"> </w:t>
+      </w:r>
+      <w:r>
+        <w:rPr>
+          <w:rFonts w:ascii="Consolas" w:hAnsi="Consolas" w:cs="Consolas"/>
+          <w:color w:val="0000FF"/>
+          <w:sz w:val="19"/>
+          <w:szCs w:val="19"/>
+        </w:rPr>
+        <w:t xml:space="preserve">Key </w:t>
+      </w:r>
+      <w:r>
+        <w:rPr>
+          <w:rFonts w:ascii="Consolas" w:hAnsi="Consolas" w:cs="Consolas"/>
+          <w:color w:val="808080"/>
+          <w:sz w:val="19"/>
+          <w:szCs w:val="19"/>
+        </w:rPr>
+        <w:t>(</w:t>
+      </w:r>
+      <w:r>
+        <w:rPr>
+          <w:rFonts w:ascii="Consolas" w:hAnsi="Consolas" w:cs="Consolas"/>
+          <w:color w:val="000000"/>
+          <w:sz w:val="19"/>
+          <w:szCs w:val="19"/>
+        </w:rPr>
+        <w:t>GENDERID</w:t>
+      </w:r>
+      <w:r>
+        <w:rPr>
+          <w:rFonts w:ascii="Consolas" w:hAnsi="Consolas" w:cs="Consolas"/>
+          <w:color w:val="808080"/>
+          <w:sz w:val="19"/>
+          <w:szCs w:val="19"/>
+        </w:rPr>
+        <w:t>)</w:t>
+      </w:r>
+      <w:r>
+        <w:rPr>
+          <w:rFonts w:ascii="Consolas" w:hAnsi="Consolas" w:cs="Consolas"/>
+          <w:color w:val="000000"/>
+          <w:sz w:val="19"/>
+          <w:szCs w:val="19"/>
+        </w:rPr>
+        <w:t xml:space="preserve"> </w:t>
+      </w:r>
+      <w:r>
+        <w:rPr>
+          <w:rFonts w:ascii="Consolas" w:hAnsi="Consolas" w:cs="Consolas"/>
+          <w:color w:val="0000FF"/>
+          <w:sz w:val="19"/>
+          <w:szCs w:val="19"/>
+        </w:rPr>
+        <w:t>references</w:t>
+      </w:r>
+      <w:r>
+        <w:rPr>
+          <w:rFonts w:ascii="Consolas" w:hAnsi="Consolas" w:cs="Consolas"/>
+          <w:color w:val="000000"/>
+          <w:sz w:val="19"/>
+          <w:szCs w:val="19"/>
+        </w:rPr>
+        <w:t xml:space="preserve"> </w:t>
+      </w:r>
+      <w:proofErr w:type="gramStart"/>
+      <w:r>
+        <w:rPr>
+          <w:rFonts w:ascii="Consolas" w:hAnsi="Consolas" w:cs="Consolas"/>
+          <w:color w:val="000000"/>
+          <w:sz w:val="19"/>
+          <w:szCs w:val="19"/>
+        </w:rPr>
+        <w:t>Gender</w:t>
+      </w:r>
+      <w:r>
+        <w:rPr>
+          <w:rFonts w:ascii="Consolas" w:hAnsi="Consolas" w:cs="Consolas"/>
+          <w:color w:val="808080"/>
+          <w:sz w:val="19"/>
+          <w:szCs w:val="19"/>
+        </w:rPr>
+        <w:t>(</w:t>
+      </w:r>
+      <w:proofErr w:type="gramEnd"/>
+      <w:r>
+        <w:rPr>
+          <w:rFonts w:ascii="Consolas" w:hAnsi="Consolas" w:cs="Consolas"/>
+          <w:color w:val="000000"/>
+          <w:sz w:val="19"/>
+          <w:szCs w:val="19"/>
+        </w:rPr>
+        <w:t>ID</w:t>
+      </w:r>
+      <w:r>
+        <w:rPr>
+          <w:rFonts w:ascii="Consolas" w:hAnsi="Consolas" w:cs="Consolas"/>
+          <w:color w:val="808080"/>
+          <w:sz w:val="19"/>
+          <w:szCs w:val="19"/>
+        </w:rPr>
+        <w:t>)</w:t>
+      </w:r>
+    </w:p>
+    <w:p>
+      <w:pPr>
+        <w:rPr>
+          <w:lang w:val="en-US"/>
+        </w:rPr>
+      </w:pPr>
+    </w:p>
+    <w:p>
+      <w:pPr>
+        <w:rPr>
+          <w:lang w:val="en-US"/>
+        </w:rPr>
+      </w:pPr>
+    </w:p>
+    <w:p>
+      <w:pPr>
+        <w:rPr>
+          <w:lang w:val="en-US"/>
+        </w:rPr>
+      </w:pPr>
+    </w:p>
+    <w:p>
+      <w:pPr>
+        <w:rPr>
+          <w:lang w:val="en-US"/>
+        </w:rPr>
+      </w:pPr>
+    </w:p>
+    <w:p>
+      <w:pPr>
+        <w:rPr>
+          <w:lang w:val="en-US"/>
+        </w:rPr>
+      </w:pPr>
+    </w:p>
+    <w:p>
+      <w:pPr>
+        <w:rPr>
+          <w:lang w:val="en-US"/>
+        </w:rPr>
+      </w:pPr>
+    </w:p>
+    <w:p>
+      <w:pPr>
+        <w:rPr>
+          <w:lang w:val="en-US"/>
+        </w:rPr>
+      </w:pPr>
+    </w:p>
+    <w:p>
+      <w:pPr>
+        <w:rPr>
+          <w:lang w:val="en-US"/>
+        </w:rPr>
+      </w:pPr>
+    </w:p>
+    <w:p>
+      <w:pPr>
+        <w:rPr>
+          <w:lang w:val="en-US"/>
+        </w:rPr>
+      </w:pPr>
+    </w:p>
+    <w:p>
+      <w:pPr>
+        <w:rPr>
+          <w:lang w:val="en-US"/>
+        </w:rPr>
+      </w:pPr>
+    </w:p>
+    <w:p>
+      <w:pPr>
+        <w:rPr>
+          <w:lang w:val="en-US"/>
+        </w:rPr>
+      </w:pPr>
+    </w:p>
+    <w:p>
+      <w:pPr>
+        <w:rPr>
+          <w:lang w:val="en-US"/>
+        </w:rPr>
+      </w:pPr>
+    </w:p>
+    <w:p>
+      <w:pPr>
+        <w:rPr>
+          <w:lang w:val="en-US"/>
+        </w:rPr>
+      </w:pPr>
+    </w:p>
+    <w:p>
+      <w:pPr>
+        <w:rPr>
+          <w:lang w:val="en-US"/>
+        </w:rPr>
+      </w:pPr>
+    </w:p>
+    <w:p>
+      <w:pPr>
         <w:pStyle w:val="Heading2"/>
         <w:rPr>
           <w:lang w:val="en-US"/>
         </w:rPr>
       </w:pPr>
-      <w:bookmarkStart w:id="2" w:name="_Toc170660105"/>
+      <w:bookmarkStart w:id="2" w:name="_Toc171074800"/>
       <w:r>
         <w:rPr>
           <w:lang w:val="en-US"/>
@@ -336,6 +2748,13 @@
         <w:t>Chapter 2</w:t>
       </w:r>
       <w:bookmarkEnd w:id="2"/>
+    </w:p>
+    <w:p>
+      <w:pPr>
+        <w:rPr>
+          <w:lang w:val="en-US"/>
+        </w:rPr>
+      </w:pPr>
     </w:p>
     <w:p>
       <w:pPr>
@@ -352,6 +2771,252 @@
     </w:sectPr>
   </w:body>
 </w:document>
+</file>
+
+<file path=word/numbering.xml><?xml version="1.0" encoding="utf-8"?>
+<w:numbering xmlns:wpc="http://schemas.microsoft.com/office/word/2010/wordprocessingCanvas" xmlns:cx="http://schemas.microsoft.com/office/drawing/2014/chartex" xmlns:cx1="http://schemas.microsoft.com/office/drawing/2015/9/8/chartex" xmlns:cx2="http://schemas.microsoft.com/office/drawing/2015/10/21/chartex" xmlns:cx3="http://schemas.microsoft.com/office/drawing/2016/5/9/chartex" xmlns:cx4="http://schemas.microsoft.com/office/drawing/2016/5/10/chartex" xmlns:cx5="http://schemas.microsoft.com/office/drawing/2016/5/11/chartex" xmlns:cx6="http://schemas.microsoft.com/office/drawing/2016/5/12/chartex" xmlns:cx7="http://schemas.microsoft.com/office/drawing/2016/5/13/chartex" xmlns:cx8="http://schemas.microsoft.com/office/drawing/2016/5/14/chartex" xmlns:mc="http://schemas.openxmlformats.org/markup-compatibility/2006" xmlns:aink="http://schemas.microsoft.com/office/drawing/2016/ink" xmlns:am3d="http://schemas.microsoft.com/office/drawing/2017/model3d" xmlns:o="urn:schemas-microsoft-com:office:office" xmlns:oel="http://schemas.microsoft.com/office/2019/extlst" xmlns:r="http://schemas.openxmlformats.org/officeDocument/2006/relationships" xmlns:m="http://schemas.openxmlformats.org/officeDocument/2006/math" xmlns:v="urn:schemas-microsoft-com:vml" xmlns:wp14="http://schemas.microsoft.com/office/word/2010/wordprocessingDrawing" xmlns:wp="http://schemas.openxmlformats.org/drawingml/2006/wordprocessingDrawing" xmlns:w10="urn:schemas-microsoft-com:office:word" xmlns:w="http://schemas.openxmlformats.org/wordprocessingml/2006/main" xmlns:w14="http://schemas.microsoft.com/office/word/2010/wordml" xmlns:w15="http://schemas.microsoft.com/office/word/2012/wordml" xmlns:w16cex="http://schemas.microsoft.com/office/word/2018/wordml/cex" xmlns:w16cid="http://schemas.microsoft.com/office/word/2016/wordml/cid" xmlns:w16="http://schemas.microsoft.com/office/word/2018/wordml" xmlns:w16sdtdh="http://schemas.microsoft.com/office/word/2020/wordml/sdtdatahash" xmlns:w16se="http://schemas.microsoft.com/office/word/2015/wordml/symex" xmlns:wpg="http://schemas.microsoft.com/office/word/2010/wordprocessingGroup" xmlns:wpi="http://schemas.microsoft.com/office/word/2010/wordprocessingInk" xmlns:wne="http://schemas.microsoft.com/office/word/2006/wordml" xmlns:wps="http://schemas.microsoft.com/office/word/2010/wordprocessingShape" mc:Ignorable="w14 w15 w16se w16cid w16 w16cex w16sdtdh wp14">
+  <w:abstractNum w:abstractNumId="0" w15:restartNumberingAfterBreak="0">
+    <w:nsid w:val="0F8F17D4"/>
+    <w:multiLevelType w:val="multilevel"/>
+    <w:tmpl w:val="9F9E14E4"/>
+    <w:lvl w:ilvl="0">
+      <w:start w:val="1"/>
+      <w:numFmt w:val="bullet"/>
+      <w:lvlText w:val="o"/>
+      <w:lvlJc w:val="left"/>
+      <w:pPr>
+        <w:tabs>
+          <w:tab w:val="num" w:pos="720"/>
+        </w:tabs>
+        <w:ind w:left="720" w:hanging="360"/>
+      </w:pPr>
+      <w:rPr>
+        <w:rFonts w:ascii="Courier New" w:hAnsi="Courier New" w:hint="default"/>
+        <w:sz w:val="20"/>
+      </w:rPr>
+    </w:lvl>
+    <w:lvl w:ilvl="1" w:tentative="1">
+      <w:start w:val="1"/>
+      <w:numFmt w:val="bullet"/>
+      <w:lvlText w:val="o"/>
+      <w:lvlJc w:val="left"/>
+      <w:pPr>
+        <w:tabs>
+          <w:tab w:val="num" w:pos="1440"/>
+        </w:tabs>
+        <w:ind w:left="1440" w:hanging="360"/>
+      </w:pPr>
+      <w:rPr>
+        <w:rFonts w:ascii="Courier New" w:hAnsi="Courier New" w:hint="default"/>
+        <w:sz w:val="20"/>
+      </w:rPr>
+    </w:lvl>
+    <w:lvl w:ilvl="2" w:tentative="1">
+      <w:start w:val="1"/>
+      <w:numFmt w:val="bullet"/>
+      <w:lvlText w:val="o"/>
+      <w:lvlJc w:val="left"/>
+      <w:pPr>
+        <w:tabs>
+          <w:tab w:val="num" w:pos="2160"/>
+        </w:tabs>
+        <w:ind w:left="2160" w:hanging="360"/>
+      </w:pPr>
+      <w:rPr>
+        <w:rFonts w:ascii="Courier New" w:hAnsi="Courier New" w:hint="default"/>
+        <w:sz w:val="20"/>
+      </w:rPr>
+    </w:lvl>
+    <w:lvl w:ilvl="3" w:tentative="1">
+      <w:start w:val="1"/>
+      <w:numFmt w:val="bullet"/>
+      <w:lvlText w:val="o"/>
+      <w:lvlJc w:val="left"/>
+      <w:pPr>
+        <w:tabs>
+          <w:tab w:val="num" w:pos="2880"/>
+        </w:tabs>
+        <w:ind w:left="2880" w:hanging="360"/>
+      </w:pPr>
+      <w:rPr>
+        <w:rFonts w:ascii="Courier New" w:hAnsi="Courier New" w:hint="default"/>
+        <w:sz w:val="20"/>
+      </w:rPr>
+    </w:lvl>
+    <w:lvl w:ilvl="4" w:tentative="1">
+      <w:start w:val="1"/>
+      <w:numFmt w:val="bullet"/>
+      <w:lvlText w:val="o"/>
+      <w:lvlJc w:val="left"/>
+      <w:pPr>
+        <w:tabs>
+          <w:tab w:val="num" w:pos="3600"/>
+        </w:tabs>
+        <w:ind w:left="3600" w:hanging="360"/>
+      </w:pPr>
+      <w:rPr>
+        <w:rFonts w:ascii="Courier New" w:hAnsi="Courier New" w:hint="default"/>
+        <w:sz w:val="20"/>
+      </w:rPr>
+    </w:lvl>
+    <w:lvl w:ilvl="5" w:tentative="1">
+      <w:start w:val="1"/>
+      <w:numFmt w:val="bullet"/>
+      <w:lvlText w:val="o"/>
+      <w:lvlJc w:val="left"/>
+      <w:pPr>
+        <w:tabs>
+          <w:tab w:val="num" w:pos="4320"/>
+        </w:tabs>
+        <w:ind w:left="4320" w:hanging="360"/>
+      </w:pPr>
+      <w:rPr>
+        <w:rFonts w:ascii="Courier New" w:hAnsi="Courier New" w:hint="default"/>
+        <w:sz w:val="20"/>
+      </w:rPr>
+    </w:lvl>
+    <w:lvl w:ilvl="6" w:tentative="1">
+      <w:start w:val="1"/>
+      <w:numFmt w:val="bullet"/>
+      <w:lvlText w:val="o"/>
+      <w:lvlJc w:val="left"/>
+      <w:pPr>
+        <w:tabs>
+          <w:tab w:val="num" w:pos="5040"/>
+        </w:tabs>
+        <w:ind w:left="5040" w:hanging="360"/>
+      </w:pPr>
+      <w:rPr>
+        <w:rFonts w:ascii="Courier New" w:hAnsi="Courier New" w:hint="default"/>
+        <w:sz w:val="20"/>
+      </w:rPr>
+    </w:lvl>
+    <w:lvl w:ilvl="7" w:tentative="1">
+      <w:start w:val="1"/>
+      <w:numFmt w:val="bullet"/>
+      <w:lvlText w:val="o"/>
+      <w:lvlJc w:val="left"/>
+      <w:pPr>
+        <w:tabs>
+          <w:tab w:val="num" w:pos="5760"/>
+        </w:tabs>
+        <w:ind w:left="5760" w:hanging="360"/>
+      </w:pPr>
+      <w:rPr>
+        <w:rFonts w:ascii="Courier New" w:hAnsi="Courier New" w:hint="default"/>
+        <w:sz w:val="20"/>
+      </w:rPr>
+    </w:lvl>
+    <w:lvl w:ilvl="8" w:tentative="1">
+      <w:start w:val="1"/>
+      <w:numFmt w:val="bullet"/>
+      <w:lvlText w:val="o"/>
+      <w:lvlJc w:val="left"/>
+      <w:pPr>
+        <w:tabs>
+          <w:tab w:val="num" w:pos="6480"/>
+        </w:tabs>
+        <w:ind w:left="6480" w:hanging="360"/>
+      </w:pPr>
+      <w:rPr>
+        <w:rFonts w:ascii="Courier New" w:hAnsi="Courier New" w:hint="default"/>
+        <w:sz w:val="20"/>
+      </w:rPr>
+    </w:lvl>
+  </w:abstractNum>
+  <w:abstractNum w:abstractNumId="1" w15:restartNumberingAfterBreak="0">
+    <w:nsid w:val="23A07486"/>
+    <w:multiLevelType w:val="hybridMultilevel"/>
+    <w:tmpl w:val="2A42A802"/>
+    <w:lvl w:ilvl="0" w:tplc="0809000F">
+      <w:start w:val="1"/>
+      <w:numFmt w:val="decimal"/>
+      <w:lvlText w:val="%1."/>
+      <w:lvlJc w:val="left"/>
+      <w:pPr>
+        <w:ind w:left="720" w:hanging="360"/>
+      </w:pPr>
+    </w:lvl>
+    <w:lvl w:ilvl="1" w:tplc="08090019">
+      <w:start w:val="1"/>
+      <w:numFmt w:val="lowerLetter"/>
+      <w:lvlText w:val="%2."/>
+      <w:lvlJc w:val="left"/>
+      <w:pPr>
+        <w:ind w:left="1440" w:hanging="360"/>
+      </w:pPr>
+    </w:lvl>
+    <w:lvl w:ilvl="2" w:tplc="0809001B" w:tentative="1">
+      <w:start w:val="1"/>
+      <w:numFmt w:val="lowerRoman"/>
+      <w:lvlText w:val="%3."/>
+      <w:lvlJc w:val="right"/>
+      <w:pPr>
+        <w:ind w:left="2160" w:hanging="180"/>
+      </w:pPr>
+    </w:lvl>
+    <w:lvl w:ilvl="3" w:tplc="0809000F" w:tentative="1">
+      <w:start w:val="1"/>
+      <w:numFmt w:val="decimal"/>
+      <w:lvlText w:val="%4."/>
+      <w:lvlJc w:val="left"/>
+      <w:pPr>
+        <w:ind w:left="2880" w:hanging="360"/>
+      </w:pPr>
+    </w:lvl>
+    <w:lvl w:ilvl="4" w:tplc="08090019" w:tentative="1">
+      <w:start w:val="1"/>
+      <w:numFmt w:val="lowerLetter"/>
+      <w:lvlText w:val="%5."/>
+      <w:lvlJc w:val="left"/>
+      <w:pPr>
+        <w:ind w:left="3600" w:hanging="360"/>
+      </w:pPr>
+    </w:lvl>
+    <w:lvl w:ilvl="5" w:tplc="0809001B" w:tentative="1">
+      <w:start w:val="1"/>
+      <w:numFmt w:val="lowerRoman"/>
+      <w:lvlText w:val="%6."/>
+      <w:lvlJc w:val="right"/>
+      <w:pPr>
+        <w:ind w:left="4320" w:hanging="180"/>
+      </w:pPr>
+    </w:lvl>
+    <w:lvl w:ilvl="6" w:tplc="0809000F" w:tentative="1">
+      <w:start w:val="1"/>
+      <w:numFmt w:val="decimal"/>
+      <w:lvlText w:val="%7."/>
+      <w:lvlJc w:val="left"/>
+      <w:pPr>
+        <w:ind w:left="5040" w:hanging="360"/>
+      </w:pPr>
+    </w:lvl>
+    <w:lvl w:ilvl="7" w:tplc="08090019" w:tentative="1">
+      <w:start w:val="1"/>
+      <w:numFmt w:val="lowerLetter"/>
+      <w:lvlText w:val="%8."/>
+      <w:lvlJc w:val="left"/>
+      <w:pPr>
+        <w:ind w:left="5760" w:hanging="360"/>
+      </w:pPr>
+    </w:lvl>
+    <w:lvl w:ilvl="8" w:tplc="0809001B" w:tentative="1">
+      <w:start w:val="1"/>
+      <w:numFmt w:val="lowerRoman"/>
+      <w:lvlText w:val="%9."/>
+      <w:lvlJc w:val="right"/>
+      <w:pPr>
+        <w:ind w:left="6480" w:hanging="180"/>
+      </w:pPr>
+    </w:lvl>
+  </w:abstractNum>
+  <w:num w:numId="1" w16cid:durableId="12346719">
+    <w:abstractNumId w:val="0"/>
+  </w:num>
+  <w:num w:numId="2" w16cid:durableId="548422811">
+    <w:abstractNumId w:val="1"/>
+  </w:num>
+</w:numbering>
 </file>
 
 <file path=word/styles.xml><?xml version="1.0" encoding="utf-8"?>
@@ -900,6 +3565,17 @@
       <w:u w:val="single"/>
     </w:rPr>
   </w:style>
+  <w:style w:type="paragraph" w:styleId="ListParagraph">
+    <w:name w:val="List Paragraph"/>
+    <w:basedOn w:val="Normal"/>
+    <w:uiPriority w:val="34"/>
+    <w:qFormat/>
+    <w:rsid w:val="00895C64"/>
+    <w:pPr>
+      <w:ind w:left="720"/>
+      <w:contextualSpacing/>
+    </w:pPr>
+  </w:style>
 </w:styles>
 </file>
 

</xml_diff>